<commit_message>
mise a jour du module page
</commit_message>
<xml_diff>
--- a/guide/guide_developpeur.docx
+++ b/guide/guide_developpeur.docx
@@ -34978,38 +34978,69 @@
           <w:sz w:val="24"/>
           <w:szCs w:val="24"/>
         </w:rPr>
-        <w:t>Général &gt; Connect by &gt; Host</w:t>
-      </w:r>
-    </w:p>
-    <w:p>
-      <w:pPr>
-        <w:pStyle w:val="Sansinterligne"/>
-        <w:rPr>
-          <w:rFonts w:ascii="Courier New" w:hAnsi="Courier New" w:cs="Courier New"/>
-          <w:b/>
-          <w:sz w:val="24"/>
-          <w:szCs w:val="24"/>
-        </w:rPr>
-      </w:pPr>
-    </w:p>
-    <w:p>
-      <w:pPr>
-        <w:pStyle w:val="Sansinterligne"/>
-        <w:rPr>
-          <w:rFonts w:ascii="Courier New" w:hAnsi="Courier New" w:cs="Courier New"/>
-          <w:b/>
-          <w:sz w:val="24"/>
-          <w:szCs w:val="24"/>
-        </w:rPr>
-      </w:pPr>
-      <w:r>
-        <w:rPr>
-          <w:rFonts w:ascii="Courier New" w:hAnsi="Courier New" w:cs="Courier New"/>
-          <w:b/>
-          <w:sz w:val="24"/>
-          <w:szCs w:val="24"/>
-        </w:rPr>
-        <w:t>Path &gt; C:\chemin\database.sql</w:t>
+        <w:t xml:space="preserve">Général &gt; </w:t>
+      </w:r>
+      <w:proofErr w:type="spellStart"/>
+      <w:r>
+        <w:rPr>
+          <w:rFonts w:ascii="Courier New" w:hAnsi="Courier New" w:cs="Courier New"/>
+          <w:b/>
+          <w:sz w:val="24"/>
+          <w:szCs w:val="24"/>
+        </w:rPr>
+        <w:t>Connect</w:t>
+      </w:r>
+      <w:proofErr w:type="spellEnd"/>
+      <w:r>
+        <w:rPr>
+          <w:rFonts w:ascii="Courier New" w:hAnsi="Courier New" w:cs="Courier New"/>
+          <w:b/>
+          <w:sz w:val="24"/>
+          <w:szCs w:val="24"/>
+        </w:rPr>
+        <w:t xml:space="preserve"> by &gt; Host</w:t>
+      </w:r>
+    </w:p>
+    <w:p>
+      <w:pPr>
+        <w:pStyle w:val="Sansinterligne"/>
+        <w:rPr>
+          <w:rFonts w:ascii="Courier New" w:hAnsi="Courier New" w:cs="Courier New"/>
+          <w:b/>
+          <w:sz w:val="24"/>
+          <w:szCs w:val="24"/>
+        </w:rPr>
+      </w:pPr>
+    </w:p>
+    <w:p>
+      <w:pPr>
+        <w:pStyle w:val="Sansinterligne"/>
+        <w:rPr>
+          <w:rFonts w:ascii="Courier New" w:hAnsi="Courier New" w:cs="Courier New"/>
+          <w:b/>
+          <w:sz w:val="24"/>
+          <w:szCs w:val="24"/>
+        </w:rPr>
+      </w:pPr>
+      <w:proofErr w:type="spellStart"/>
+      <w:r>
+        <w:rPr>
+          <w:rFonts w:ascii="Courier New" w:hAnsi="Courier New" w:cs="Courier New"/>
+          <w:b/>
+          <w:sz w:val="24"/>
+          <w:szCs w:val="24"/>
+        </w:rPr>
+        <w:t>Path</w:t>
+      </w:r>
+      <w:proofErr w:type="spellEnd"/>
+      <w:r>
+        <w:rPr>
+          <w:rFonts w:ascii="Courier New" w:hAnsi="Courier New" w:cs="Courier New"/>
+          <w:b/>
+          <w:sz w:val="24"/>
+          <w:szCs w:val="24"/>
+        </w:rPr>
+        <w:t xml:space="preserve"> &gt; C:\chemin\database.sql</w:t>
       </w:r>
     </w:p>
     <w:p>
@@ -40145,7 +40176,25 @@
           <w:sz w:val="24"/>
           <w:szCs w:val="24"/>
         </w:rPr>
-        <w:t>Cela suppose que vous avez un dépôt git qui tente de pousseur vos modifications sur votre référentiel github. Vous devez fournir des identifiants d’authentification pour réaliser l’opération.</w:t>
+        <w:t xml:space="preserve">Cela suppose que vous </w:t>
+      </w:r>
+      <w:proofErr w:type="gramStart"/>
+      <w:r>
+        <w:rPr>
+          <w:rFonts w:ascii="Courier New" w:hAnsi="Courier New" w:cs="Courier New"/>
+          <w:sz w:val="24"/>
+          <w:szCs w:val="24"/>
+        </w:rPr>
+        <w:t>avez</w:t>
+      </w:r>
+      <w:proofErr w:type="gramEnd"/>
+      <w:r>
+        <w:rPr>
+          <w:rFonts w:ascii="Courier New" w:hAnsi="Courier New" w:cs="Courier New"/>
+          <w:sz w:val="24"/>
+          <w:szCs w:val="24"/>
+        </w:rPr>
+        <w:t xml:space="preserve"> un dépôt git qui tente de pousseur vos modifications sur votre référentiel github. Vous devez fournir des identifiants d’authentification pour réaliser l’opération.</w:t>
       </w:r>
     </w:p>
     <w:p>
@@ -43144,7 +43193,6 @@
           <w:szCs w:val="24"/>
         </w:rPr>
       </w:pPr>
-      <w:bookmarkStart w:id="65" w:name="_Toc125294850"/>
       <w:r>
         <w:rPr>
           <w:rFonts w:ascii="Arial Narrow" w:hAnsi="Arial Narrow"/>
@@ -43152,238 +43200,99 @@
           <w:sz w:val="24"/>
           <w:szCs w:val="24"/>
         </w:rPr>
-        <w:t>Encodage de données en base64</w:t>
-      </w:r>
-      <w:bookmarkEnd w:id="65"/>
-    </w:p>
-    <w:p>
-      <w:pPr>
-        <w:pStyle w:val="Sansinterligne"/>
-        <w:rPr>
-          <w:rFonts w:ascii="Courier New" w:hAnsi="Courier New" w:cs="Courier New"/>
-          <w:b/>
-          <w:sz w:val="24"/>
-          <w:szCs w:val="24"/>
-        </w:rPr>
-      </w:pPr>
-    </w:p>
-    <w:p>
-      <w:pPr>
-        <w:pStyle w:val="Sansinterligne"/>
-        <w:rPr>
-          <w:rFonts w:ascii="Courier New" w:hAnsi="Courier New" w:cs="Courier New"/>
-          <w:sz w:val="24"/>
-          <w:szCs w:val="24"/>
-        </w:rPr>
-      </w:pPr>
-      <w:r>
-        <w:rPr>
-          <w:rFonts w:ascii="Courier New" w:hAnsi="Courier New" w:cs="Courier New"/>
-          <w:sz w:val="24"/>
-          <w:szCs w:val="24"/>
-        </w:rPr>
-        <w:t xml:space="preserve">Cela suppose que voulez transmettre des données </w:t>
-      </w:r>
-      <w:r>
-        <w:rPr>
-          <w:rFonts w:ascii="Courier New" w:hAnsi="Courier New" w:cs="Courier New"/>
-          <w:sz w:val="24"/>
-          <w:szCs w:val="24"/>
-        </w:rPr>
-        <w:t xml:space="preserve">sur le réseau sans </w:t>
-      </w:r>
-      <w:r>
-        <w:rPr>
-          <w:rFonts w:ascii="Courier New" w:hAnsi="Courier New" w:cs="Courier New"/>
-          <w:sz w:val="24"/>
-          <w:szCs w:val="24"/>
-        </w:rPr>
-        <w:t>vous soucier</w:t>
-      </w:r>
-      <w:r>
-        <w:rPr>
-          <w:rFonts w:ascii="Courier New" w:hAnsi="Courier New" w:cs="Courier New"/>
-          <w:sz w:val="24"/>
-          <w:szCs w:val="24"/>
-        </w:rPr>
-        <w:t xml:space="preserve"> des problème</w:t>
-      </w:r>
-      <w:r>
-        <w:rPr>
-          <w:rFonts w:ascii="Courier New" w:hAnsi="Courier New" w:cs="Courier New"/>
-          <w:sz w:val="24"/>
-          <w:szCs w:val="24"/>
-        </w:rPr>
-        <w:t>s</w:t>
-      </w:r>
-      <w:r>
-        <w:rPr>
-          <w:rFonts w:ascii="Courier New" w:hAnsi="Courier New" w:cs="Courier New"/>
-          <w:sz w:val="24"/>
-          <w:szCs w:val="24"/>
-        </w:rPr>
-        <w:t xml:space="preserve"> de conversion. Vous avez besoin d’encoder les données en base64 avant de les transmettre.</w:t>
-      </w:r>
-    </w:p>
-    <w:p>
-      <w:pPr>
-        <w:pStyle w:val="Sansinterligne"/>
-        <w:rPr>
-          <w:rFonts w:ascii="Courier New" w:hAnsi="Courier New" w:cs="Courier New"/>
-          <w:b/>
-          <w:sz w:val="24"/>
-          <w:szCs w:val="24"/>
-        </w:rPr>
-      </w:pPr>
-    </w:p>
-    <w:p>
-      <w:pPr>
-        <w:pStyle w:val="Sansinterligne"/>
-        <w:rPr>
-          <w:rFonts w:ascii="Courier New" w:hAnsi="Courier New" w:cs="Courier New"/>
-          <w:sz w:val="24"/>
-          <w:szCs w:val="24"/>
-        </w:rPr>
-      </w:pPr>
-      <w:r>
-        <w:rPr>
-          <w:rFonts w:ascii="Courier New" w:hAnsi="Courier New" w:cs="Courier New"/>
-          <w:sz w:val="24"/>
-          <w:szCs w:val="24"/>
-        </w:rPr>
-        <w:t>Appeler la méthode d’encodage en base64.</w:t>
-      </w:r>
-    </w:p>
-    <w:p>
-      <w:pPr>
-        <w:pStyle w:val="Sansinterligne"/>
-        <w:rPr>
-          <w:rFonts w:ascii="Courier New" w:hAnsi="Courier New" w:cs="Courier New"/>
-          <w:sz w:val="24"/>
-          <w:szCs w:val="24"/>
-        </w:rPr>
-      </w:pPr>
-    </w:p>
-    <w:p>
-      <w:pPr>
-        <w:pStyle w:val="Sansinterligne"/>
-        <w:rPr>
-          <w:rFonts w:ascii="Courier New" w:hAnsi="Courier New" w:cs="Courier New"/>
-          <w:b/>
-          <w:noProof/>
-          <w:sz w:val="24"/>
-          <w:szCs w:val="24"/>
-        </w:rPr>
-      </w:pPr>
-      <w:r>
-        <w:rPr>
-          <w:rFonts w:ascii="Courier New" w:hAnsi="Courier New" w:cs="Courier New"/>
-          <w:b/>
-          <w:bCs/>
-          <w:noProof/>
-          <w:color w:val="0000FF"/>
-          <w:sz w:val="24"/>
-          <w:szCs w:val="24"/>
-          <w:highlight w:val="white"/>
-        </w:rPr>
-        <w:t>var</w:t>
-      </w:r>
-      <w:r>
-        <w:rPr>
-          <w:rFonts w:ascii="Courier New" w:hAnsi="Courier New" w:cs="Courier New"/>
-          <w:b/>
-          <w:noProof/>
-          <w:color w:val="000000"/>
-          <w:sz w:val="24"/>
-          <w:szCs w:val="24"/>
-          <w:highlight w:val="white"/>
-        </w:rPr>
-        <w:t xml:space="preserve"> l</w:t>
-      </w:r>
-      <w:r>
-        <w:rPr>
-          <w:rFonts w:ascii="Courier New" w:hAnsi="Courier New" w:cs="Courier New"/>
-          <w:b/>
-          <w:noProof/>
-          <w:color w:val="000000"/>
-          <w:sz w:val="24"/>
-          <w:szCs w:val="24"/>
-          <w:highlight w:val="white"/>
-        </w:rPr>
-        <w:t>Base64</w:t>
-      </w:r>
-      <w:r>
-        <w:rPr>
-          <w:rFonts w:ascii="Courier New" w:hAnsi="Courier New" w:cs="Courier New"/>
-          <w:b/>
-          <w:noProof/>
-          <w:color w:val="000000"/>
-          <w:sz w:val="24"/>
-          <w:szCs w:val="24"/>
-          <w:highlight w:val="white"/>
-        </w:rPr>
-        <w:t xml:space="preserve"> </w:t>
-      </w:r>
-      <w:r>
-        <w:rPr>
-          <w:rFonts w:ascii="Courier New" w:hAnsi="Courier New" w:cs="Courier New"/>
-          <w:b/>
-          <w:bCs/>
-          <w:noProof/>
-          <w:color w:val="000080"/>
-          <w:sz w:val="24"/>
-          <w:szCs w:val="24"/>
-          <w:highlight w:val="white"/>
-        </w:rPr>
-        <w:t>=</w:t>
-      </w:r>
-      <w:r>
-        <w:rPr>
-          <w:rFonts w:ascii="Courier New" w:hAnsi="Courier New" w:cs="Courier New"/>
-          <w:b/>
-          <w:noProof/>
-          <w:color w:val="000000"/>
-          <w:sz w:val="24"/>
-          <w:szCs w:val="24"/>
-          <w:highlight w:val="white"/>
-        </w:rPr>
-        <w:t xml:space="preserve"> </w:t>
-      </w:r>
-      <w:r>
-        <w:rPr>
-          <w:rFonts w:ascii="Courier New" w:hAnsi="Courier New" w:cs="Courier New"/>
-          <w:b/>
-          <w:noProof/>
-          <w:color w:val="000000"/>
-          <w:sz w:val="24"/>
-          <w:szCs w:val="24"/>
-        </w:rPr>
-        <w:t>btoa(lData</w:t>
-      </w:r>
-      <w:r>
-        <w:rPr>
-          <w:rFonts w:ascii="Courier New" w:hAnsi="Courier New" w:cs="Courier New"/>
-          <w:b/>
-          <w:noProof/>
-          <w:color w:val="000000"/>
-          <w:sz w:val="24"/>
-          <w:szCs w:val="24"/>
-        </w:rPr>
-        <w:t>)</w:t>
-      </w:r>
-      <w:r>
-        <w:rPr>
-          <w:rFonts w:ascii="Courier New" w:hAnsi="Courier New" w:cs="Courier New"/>
-          <w:b/>
-          <w:bCs/>
-          <w:noProof/>
-          <w:color w:val="000080"/>
-          <w:sz w:val="24"/>
-          <w:szCs w:val="24"/>
-          <w:highlight w:val="white"/>
-        </w:rPr>
-        <w:t>;</w:t>
-      </w:r>
+        <w:t>Mise en place d’une liste déroulante personnalisée</w:t>
+      </w:r>
+    </w:p>
+    <w:p>
+      <w:pPr>
+        <w:pStyle w:val="Sansinterligne"/>
+        <w:rPr>
+          <w:rFonts w:ascii="Courier New" w:hAnsi="Courier New" w:cs="Courier New"/>
+          <w:b/>
+          <w:sz w:val="24"/>
+          <w:szCs w:val="24"/>
+        </w:rPr>
+      </w:pPr>
+    </w:p>
+    <w:p>
+      <w:pPr>
+        <w:pStyle w:val="Titre3"/>
+        <w:shd w:val="clear" w:color="auto" w:fill="92CDDC" w:themeFill="accent5" w:themeFillTint="99"/>
+        <w:rPr>
+          <w:rFonts w:ascii="Arial Narrow" w:hAnsi="Arial Narrow"/>
+          <w:color w:val="auto"/>
+          <w:sz w:val="24"/>
+          <w:szCs w:val="24"/>
+        </w:rPr>
+      </w:pPr>
+      <w:r>
+        <w:rPr>
+          <w:rFonts w:ascii="Arial Narrow" w:hAnsi="Arial Narrow"/>
+          <w:color w:val="auto"/>
+          <w:sz w:val="24"/>
+          <w:szCs w:val="24"/>
+        </w:rPr>
+        <w:t>Liens</w:t>
+      </w:r>
+    </w:p>
+    <w:p>
+      <w:pPr>
+        <w:pStyle w:val="Sansinterligne"/>
+        <w:rPr>
+          <w:rFonts w:ascii="Courier New" w:hAnsi="Courier New" w:cs="Courier New"/>
+          <w:sz w:val="24"/>
+          <w:szCs w:val="24"/>
+        </w:rPr>
+      </w:pPr>
+    </w:p>
+    <w:p>
+      <w:pPr>
+        <w:pStyle w:val="Sansinterligne"/>
+        <w:rPr>
+          <w:rFonts w:ascii="Courier New" w:hAnsi="Courier New" w:cs="Courier New"/>
+          <w:sz w:val="24"/>
+          <w:szCs w:val="24"/>
+        </w:rPr>
+      </w:pPr>
+      <w:r>
+        <w:rPr>
+          <w:rFonts w:ascii="Courier New" w:hAnsi="Courier New" w:cs="Courier New"/>
+          <w:sz w:val="24"/>
+          <w:szCs w:val="24"/>
+        </w:rPr>
+        <w:t>Comment - Boîte de sélection personnalisée</w:t>
+      </w:r>
+    </w:p>
+    <w:p>
+      <w:pPr>
+        <w:pStyle w:val="Sansinterligne"/>
+        <w:rPr>
+          <w:rFonts w:ascii="Courier New" w:hAnsi="Courier New" w:cs="Courier New"/>
+          <w:sz w:val="24"/>
+          <w:szCs w:val="24"/>
+        </w:rPr>
+      </w:pPr>
+    </w:p>
+    <w:p>
+      <w:pPr>
+        <w:pStyle w:val="Sansinterligne"/>
+        <w:rPr>
+          <w:rFonts w:ascii="Courier New" w:hAnsi="Courier New" w:cs="Courier New"/>
+          <w:sz w:val="24"/>
+          <w:szCs w:val="24"/>
+        </w:rPr>
+      </w:pPr>
+      <w:hyperlink r:id="rId36" w:history="1">
+        <w:r>
+          <w:rPr>
+            <w:rStyle w:val="Lienhypertexte"/>
+            <w:rFonts w:ascii="Courier New" w:hAnsi="Courier New" w:cs="Courier New"/>
+            <w:sz w:val="24"/>
+            <w:szCs w:val="24"/>
+          </w:rPr>
+          <w:t>https://www.w3schools.com/howto/howto_custom_select.asp</w:t>
+        </w:r>
+      </w:hyperlink>
     </w:p>
     <w:p>
       <w:pPr>
@@ -43406,7 +43315,7 @@
           <w:szCs w:val="24"/>
         </w:rPr>
       </w:pPr>
-      <w:bookmarkStart w:id="66" w:name="_Toc125294851"/>
+      <w:bookmarkStart w:id="65" w:name="_Toc125294850"/>
       <w:r>
         <w:rPr>
           <w:rFonts w:ascii="Arial Narrow" w:hAnsi="Arial Narrow"/>
@@ -43414,17 +43323,261 @@
           <w:sz w:val="24"/>
           <w:szCs w:val="24"/>
         </w:rPr>
-        <w:t xml:space="preserve">Décodage de données </w:t>
-      </w:r>
-      <w:r>
+        <w:t>Encodage de données en base64</w:t>
+      </w:r>
+      <w:bookmarkEnd w:id="65"/>
+    </w:p>
+    <w:p>
+      <w:pPr>
+        <w:pStyle w:val="Sansinterligne"/>
+        <w:rPr>
+          <w:rFonts w:ascii="Courier New" w:hAnsi="Courier New" w:cs="Courier New"/>
+          <w:b/>
+          <w:sz w:val="24"/>
+          <w:szCs w:val="24"/>
+        </w:rPr>
+      </w:pPr>
+    </w:p>
+    <w:p>
+      <w:pPr>
+        <w:pStyle w:val="Sansinterligne"/>
+        <w:rPr>
+          <w:rFonts w:ascii="Courier New" w:hAnsi="Courier New" w:cs="Courier New"/>
+          <w:sz w:val="24"/>
+          <w:szCs w:val="24"/>
+        </w:rPr>
+      </w:pPr>
+      <w:r>
+        <w:rPr>
+          <w:rFonts w:ascii="Courier New" w:hAnsi="Courier New" w:cs="Courier New"/>
+          <w:sz w:val="24"/>
+          <w:szCs w:val="24"/>
+        </w:rPr>
+        <w:t xml:space="preserve">Cela suppose que voulez transmettre des données </w:t>
+      </w:r>
+      <w:r>
+        <w:rPr>
+          <w:rFonts w:ascii="Courier New" w:hAnsi="Courier New" w:cs="Courier New"/>
+          <w:sz w:val="24"/>
+          <w:szCs w:val="24"/>
+        </w:rPr>
+        <w:t xml:space="preserve">sur le réseau sans </w:t>
+      </w:r>
+      <w:r>
+        <w:rPr>
+          <w:rFonts w:ascii="Courier New" w:hAnsi="Courier New" w:cs="Courier New"/>
+          <w:sz w:val="24"/>
+          <w:szCs w:val="24"/>
+        </w:rPr>
+        <w:t>vous soucier</w:t>
+      </w:r>
+      <w:r>
+        <w:rPr>
+          <w:rFonts w:ascii="Courier New" w:hAnsi="Courier New" w:cs="Courier New"/>
+          <w:sz w:val="24"/>
+          <w:szCs w:val="24"/>
+        </w:rPr>
+        <w:t xml:space="preserve"> des problème</w:t>
+      </w:r>
+      <w:r>
+        <w:rPr>
+          <w:rFonts w:ascii="Courier New" w:hAnsi="Courier New" w:cs="Courier New"/>
+          <w:sz w:val="24"/>
+          <w:szCs w:val="24"/>
+        </w:rPr>
+        <w:t>s</w:t>
+      </w:r>
+      <w:r>
+        <w:rPr>
+          <w:rFonts w:ascii="Courier New" w:hAnsi="Courier New" w:cs="Courier New"/>
+          <w:sz w:val="24"/>
+          <w:szCs w:val="24"/>
+        </w:rPr>
+        <w:t xml:space="preserve"> de conversion. Vous avez besoin d’encoder les données en base64 avant de les transmettre.</w:t>
+      </w:r>
+    </w:p>
+    <w:p>
+      <w:pPr>
+        <w:pStyle w:val="Sansinterligne"/>
+        <w:rPr>
+          <w:rFonts w:ascii="Courier New" w:hAnsi="Courier New" w:cs="Courier New"/>
+          <w:b/>
+          <w:sz w:val="24"/>
+          <w:szCs w:val="24"/>
+        </w:rPr>
+      </w:pPr>
+    </w:p>
+    <w:p>
+      <w:pPr>
+        <w:pStyle w:val="Sansinterligne"/>
+        <w:rPr>
+          <w:rFonts w:ascii="Courier New" w:hAnsi="Courier New" w:cs="Courier New"/>
+          <w:sz w:val="24"/>
+          <w:szCs w:val="24"/>
+        </w:rPr>
+      </w:pPr>
+      <w:r>
+        <w:rPr>
+          <w:rFonts w:ascii="Courier New" w:hAnsi="Courier New" w:cs="Courier New"/>
+          <w:sz w:val="24"/>
+          <w:szCs w:val="24"/>
+        </w:rPr>
+        <w:t>Appeler la méthode d’encodage en base64.</w:t>
+      </w:r>
+    </w:p>
+    <w:p>
+      <w:pPr>
+        <w:pStyle w:val="Sansinterligne"/>
+        <w:rPr>
+          <w:rFonts w:ascii="Courier New" w:hAnsi="Courier New" w:cs="Courier New"/>
+          <w:sz w:val="24"/>
+          <w:szCs w:val="24"/>
+        </w:rPr>
+      </w:pPr>
+    </w:p>
+    <w:p>
+      <w:pPr>
+        <w:pStyle w:val="Sansinterligne"/>
+        <w:rPr>
+          <w:rFonts w:ascii="Courier New" w:hAnsi="Courier New" w:cs="Courier New"/>
+          <w:b/>
+          <w:noProof/>
+          <w:sz w:val="24"/>
+          <w:szCs w:val="24"/>
+        </w:rPr>
+      </w:pPr>
+      <w:r>
+        <w:rPr>
+          <w:rFonts w:ascii="Courier New" w:hAnsi="Courier New" w:cs="Courier New"/>
+          <w:b/>
+          <w:bCs/>
+          <w:noProof/>
+          <w:color w:val="0000FF"/>
+          <w:sz w:val="24"/>
+          <w:szCs w:val="24"/>
+          <w:highlight w:val="white"/>
+        </w:rPr>
+        <w:t>var</w:t>
+      </w:r>
+      <w:r>
+        <w:rPr>
+          <w:rFonts w:ascii="Courier New" w:hAnsi="Courier New" w:cs="Courier New"/>
+          <w:b/>
+          <w:noProof/>
+          <w:color w:val="000000"/>
+          <w:sz w:val="24"/>
+          <w:szCs w:val="24"/>
+          <w:highlight w:val="white"/>
+        </w:rPr>
+        <w:t xml:space="preserve"> l</w:t>
+      </w:r>
+      <w:r>
+        <w:rPr>
+          <w:rFonts w:ascii="Courier New" w:hAnsi="Courier New" w:cs="Courier New"/>
+          <w:b/>
+          <w:noProof/>
+          <w:color w:val="000000"/>
+          <w:sz w:val="24"/>
+          <w:szCs w:val="24"/>
+          <w:highlight w:val="white"/>
+        </w:rPr>
+        <w:t>Base64</w:t>
+      </w:r>
+      <w:r>
+        <w:rPr>
+          <w:rFonts w:ascii="Courier New" w:hAnsi="Courier New" w:cs="Courier New"/>
+          <w:b/>
+          <w:noProof/>
+          <w:color w:val="000000"/>
+          <w:sz w:val="24"/>
+          <w:szCs w:val="24"/>
+          <w:highlight w:val="white"/>
+        </w:rPr>
+        <w:t xml:space="preserve"> </w:t>
+      </w:r>
+      <w:r>
+        <w:rPr>
+          <w:rFonts w:ascii="Courier New" w:hAnsi="Courier New" w:cs="Courier New"/>
+          <w:b/>
+          <w:bCs/>
+          <w:noProof/>
+          <w:color w:val="000080"/>
+          <w:sz w:val="24"/>
+          <w:szCs w:val="24"/>
+          <w:highlight w:val="white"/>
+        </w:rPr>
+        <w:t>=</w:t>
+      </w:r>
+      <w:r>
+        <w:rPr>
+          <w:rFonts w:ascii="Courier New" w:hAnsi="Courier New" w:cs="Courier New"/>
+          <w:b/>
+          <w:noProof/>
+          <w:color w:val="000000"/>
+          <w:sz w:val="24"/>
+          <w:szCs w:val="24"/>
+          <w:highlight w:val="white"/>
+        </w:rPr>
+        <w:t xml:space="preserve"> </w:t>
+      </w:r>
+      <w:r>
+        <w:rPr>
+          <w:rFonts w:ascii="Courier New" w:hAnsi="Courier New" w:cs="Courier New"/>
+          <w:b/>
+          <w:noProof/>
+          <w:color w:val="000000"/>
+          <w:sz w:val="24"/>
+          <w:szCs w:val="24"/>
+        </w:rPr>
+        <w:t>btoa(lData</w:t>
+      </w:r>
+      <w:r>
+        <w:rPr>
+          <w:rFonts w:ascii="Courier New" w:hAnsi="Courier New" w:cs="Courier New"/>
+          <w:b/>
+          <w:noProof/>
+          <w:color w:val="000000"/>
+          <w:sz w:val="24"/>
+          <w:szCs w:val="24"/>
+        </w:rPr>
+        <w:t>)</w:t>
+      </w:r>
+      <w:r>
+        <w:rPr>
+          <w:rFonts w:ascii="Courier New" w:hAnsi="Courier New" w:cs="Courier New"/>
+          <w:b/>
+          <w:bCs/>
+          <w:noProof/>
+          <w:color w:val="000080"/>
+          <w:sz w:val="24"/>
+          <w:szCs w:val="24"/>
+          <w:highlight w:val="white"/>
+        </w:rPr>
+        <w:t>;</w:t>
+      </w:r>
+    </w:p>
+    <w:p>
+      <w:pPr>
+        <w:pStyle w:val="Sansinterligne"/>
+        <w:rPr>
+          <w:rFonts w:ascii="Courier New" w:hAnsi="Courier New" w:cs="Courier New"/>
+          <w:sz w:val="24"/>
+          <w:szCs w:val="24"/>
+        </w:rPr>
+      </w:pPr>
+    </w:p>
+    <w:p>
+      <w:pPr>
+        <w:pStyle w:val="Titre2"/>
+        <w:shd w:val="clear" w:color="auto" w:fill="A6A6A6" w:themeFill="background1" w:themeFillShade="A6"/>
         <w:rPr>
           <w:rFonts w:ascii="Arial Narrow" w:hAnsi="Arial Narrow"/>
           <w:color w:val="1F497D" w:themeColor="text2"/>
           <w:sz w:val="24"/>
           <w:szCs w:val="24"/>
         </w:rPr>
-        <w:t>en</w:t>
-      </w:r>
+      </w:pPr>
+      <w:bookmarkStart w:id="66" w:name="_Toc125294851"/>
       <w:r>
         <w:rPr>
           <w:rFonts w:ascii="Arial Narrow" w:hAnsi="Arial Narrow"/>
@@ -43432,6 +43585,24 @@
           <w:sz w:val="24"/>
           <w:szCs w:val="24"/>
         </w:rPr>
+        <w:t xml:space="preserve">Décodage de données </w:t>
+      </w:r>
+      <w:r>
+        <w:rPr>
+          <w:rFonts w:ascii="Arial Narrow" w:hAnsi="Arial Narrow"/>
+          <w:color w:val="1F497D" w:themeColor="text2"/>
+          <w:sz w:val="24"/>
+          <w:szCs w:val="24"/>
+        </w:rPr>
+        <w:t>en</w:t>
+      </w:r>
+      <w:r>
+        <w:rPr>
+          <w:rFonts w:ascii="Arial Narrow" w:hAnsi="Arial Narrow"/>
+          <w:color w:val="1F497D" w:themeColor="text2"/>
+          <w:sz w:val="24"/>
+          <w:szCs w:val="24"/>
+        </w:rPr>
         <w:t xml:space="preserve"> base64</w:t>
       </w:r>
       <w:bookmarkEnd w:id="66"/>
@@ -43633,6 +43804,7 @@
           <w:sz w:val="24"/>
           <w:szCs w:val="24"/>
         </w:rPr>
+        <w:lastRenderedPageBreak/>
         <w:t>Résolution du problème d’erreur de syntaxe jeton non valide ou inattendu</w:t>
       </w:r>
       <w:bookmarkEnd w:id="67"/>
@@ -44741,6 +44913,7 @@
           <w:sz w:val="24"/>
           <w:szCs w:val="24"/>
         </w:rPr>
+        <w:lastRenderedPageBreak/>
         <w:t>Compilation avec JsonC sous Ubuntu</w:t>
       </w:r>
       <w:bookmarkEnd w:id="71"/>
@@ -44911,7 +45084,6 @@
           <w:sz w:val="24"/>
           <w:szCs w:val="24"/>
         </w:rPr>
-        <w:lastRenderedPageBreak/>
         <w:t>Liens</w:t>
       </w:r>
       <w:bookmarkEnd w:id="72"/>
@@ -44963,7 +45135,7 @@
           <w:szCs w:val="24"/>
         </w:rPr>
       </w:pPr>
-      <w:hyperlink r:id="rId36" w:history="1">
+      <w:hyperlink r:id="rId37" w:history="1">
         <w:r>
           <w:rPr>
             <w:rStyle w:val="Lienhypertexte"/>
@@ -45227,6 +45399,7 @@
         </w:rPr>
         <w:t>Cela suppose que vous avez essayé de récupérer le contenu d’un nœud élément par la méthode (node-&gt;content) sans succès. Un nœud contient un nœud text. La meilleure façon de récupérer un nœud est de passer par la méthode (</w:t>
       </w:r>
+      <w:proofErr w:type="spellStart"/>
       <w:r>
         <w:rPr>
           <w:rFonts w:ascii="Courier New" w:hAnsi="Courier New" w:cs="Courier New"/>
@@ -45235,6 +45408,7 @@
         </w:rPr>
         <w:t>xmlNodeGetContent</w:t>
       </w:r>
+      <w:proofErr w:type="spellEnd"/>
       <w:r>
         <w:rPr>
           <w:rFonts w:ascii="Courier New" w:hAnsi="Courier New" w:cs="Courier New"/>
@@ -45451,7 +45625,7 @@
         </w:rPr>
         <w:t xml:space="preserve">WEB &gt; </w:t>
       </w:r>
-      <w:hyperlink r:id="rId37" w:history="1">
+      <w:hyperlink r:id="rId38" w:history="1">
         <w:r>
           <w:rPr>
             <w:rStyle w:val="Lienhypertexte"/>
@@ -45598,7 +45772,6 @@
           <w:sz w:val="24"/>
           <w:szCs w:val="24"/>
         </w:rPr>
-        <w:lastRenderedPageBreak/>
         <w:t xml:space="preserve">Pour pouvoir </w:t>
       </w:r>
       <w:r>
@@ -45734,7 +45907,7 @@
           <w:szCs w:val="24"/>
         </w:rPr>
       </w:pPr>
-      <w:hyperlink r:id="rId38" w:history="1">
+      <w:hyperlink r:id="rId39" w:history="1">
         <w:r>
           <w:rPr>
             <w:rStyle w:val="Lienhypertexte"/>
@@ -45768,7 +45941,7 @@
           <w:szCs w:val="24"/>
         </w:rPr>
       </w:pPr>
-      <w:hyperlink r:id="rId39" w:history="1">
+      <w:hyperlink r:id="rId40" w:history="1">
         <w:r>
           <w:rPr>
             <w:rStyle w:val="Lienhypertexte"/>
@@ -45802,7 +45975,7 @@
           <w:szCs w:val="24"/>
         </w:rPr>
       </w:pPr>
-      <w:hyperlink r:id="rId40" w:history="1">
+      <w:hyperlink r:id="rId41" w:history="1">
         <w:r>
           <w:rPr>
             <w:rStyle w:val="Lienhypertexte"/>
@@ -45867,7 +46040,7 @@
           <w:szCs w:val="24"/>
         </w:rPr>
       </w:pPr>
-      <w:hyperlink r:id="rId41" w:history="1">
+      <w:hyperlink r:id="rId42" w:history="1">
         <w:r>
           <w:rPr>
             <w:rStyle w:val="Lienhypertexte"/>
@@ -45932,7 +46105,7 @@
           <w:szCs w:val="24"/>
         </w:rPr>
       </w:pPr>
-      <w:hyperlink r:id="rId42" w:history="1">
+      <w:hyperlink r:id="rId43" w:history="1">
         <w:r>
           <w:rPr>
             <w:rStyle w:val="Lienhypertexte"/>
@@ -46067,7 +46240,7 @@
           <w:szCs w:val="24"/>
         </w:rPr>
       </w:pPr>
-      <w:hyperlink r:id="rId43" w:history="1">
+      <w:hyperlink r:id="rId44" w:history="1">
         <w:r>
           <w:rPr>
             <w:rStyle w:val="Lienhypertexte"/>
@@ -46183,7 +46356,6 @@
           <w:sz w:val="24"/>
           <w:szCs w:val="24"/>
         </w:rPr>
-        <w:lastRenderedPageBreak/>
         <w:t xml:space="preserve">Pour mieux sécuriser vos communications sur le réseau. </w:t>
       </w:r>
       <w:r>
@@ -46376,7 +46548,7 @@
         </w:rPr>
         <w:t xml:space="preserve">WEB &gt; </w:t>
       </w:r>
-      <w:hyperlink r:id="rId44" w:history="1">
+      <w:hyperlink r:id="rId45" w:history="1">
         <w:r>
           <w:rPr>
             <w:rStyle w:val="Lienhypertexte"/>
@@ -46494,7 +46666,7 @@
         </w:rPr>
         <w:t xml:space="preserve">Email &gt; </w:t>
       </w:r>
-      <w:hyperlink r:id="rId45" w:history="1">
+      <w:hyperlink r:id="rId46" w:history="1">
         <w:r>
           <w:rPr>
             <w:rStyle w:val="Lienhypertexte"/>
@@ -46614,7 +46786,7 @@
         </w:rPr>
         <w:t xml:space="preserve"> &gt; </w:t>
       </w:r>
-      <w:hyperlink r:id="rId46" w:history="1">
+      <w:hyperlink r:id="rId47" w:history="1">
         <w:r>
           <w:rPr>
             <w:rStyle w:val="Lienhypertexte"/>
@@ -46892,7 +47064,7 @@
         </w:rPr>
         <w:t xml:space="preserve">&gt; Assurez-vous que votre fichier est disponible sous le lien suivant : </w:t>
       </w:r>
-      <w:hyperlink r:id="rId47" w:history="1">
+      <w:hyperlink r:id="rId48" w:history="1">
         <w:r>
           <w:rPr>
             <w:rStyle w:val="Lienhypertexte"/>
@@ -46928,7 +47100,7 @@
         </w:rPr>
         <w:t xml:space="preserve">&gt; Assurez-vous que votre fichier est également disponible sous le lien suivant : </w:t>
       </w:r>
-      <w:hyperlink r:id="rId48" w:history="1">
+      <w:hyperlink r:id="rId49" w:history="1">
         <w:r>
           <w:rPr>
             <w:rStyle w:val="Lienhypertexte"/>
@@ -47215,7 +47387,6 @@
           <w:sz w:val="24"/>
           <w:szCs w:val="24"/>
         </w:rPr>
-        <w:lastRenderedPageBreak/>
         <w:t>Revocate Certificate</w:t>
       </w:r>
     </w:p>
@@ -48050,17 +48221,7 @@
           <w:sz w:val="24"/>
           <w:szCs w:val="24"/>
         </w:rPr>
-        <w:t xml:space="preserve">vos modifications vers une machine distante en vue de réaliser des tests. Vous avez besoin </w:t>
-      </w:r>
-      <w:r>
-        <w:rPr>
-          <w:rFonts w:ascii="Courier New" w:hAnsi="Courier New" w:cs="Courier New"/>
-          <w:noProof/>
-          <w:sz w:val="24"/>
-          <w:szCs w:val="24"/>
-        </w:rPr>
-        <w:lastRenderedPageBreak/>
-        <w:t>d’exporter vos fichiers modifiés vers un répertoire local tout en gardant leur chemin complet dans le référentiel avant de les transférer vers l</w:t>
+        <w:t>vos modifications vers une machine distante en vue de réaliser des tests. Vous avez besoin d’exporter vos fichiers modifiés vers un répertoire local tout en gardant leur chemin complet dans le référentiel avant de les transférer vers l</w:t>
       </w:r>
       <w:r>
         <w:rPr>
@@ -49193,7 +49354,6 @@
           <w:sz w:val="24"/>
           <w:szCs w:val="24"/>
         </w:rPr>
-        <w:lastRenderedPageBreak/>
         <w:t xml:space="preserve">Création d’un </w:t>
       </w:r>
       <w:r>
@@ -49891,6 +50051,7 @@
           <w:sz w:val="24"/>
           <w:szCs w:val="24"/>
         </w:rPr>
+        <w:lastRenderedPageBreak/>
         <w:t>Accéder au</w:t>
       </w:r>
       <w:r>
@@ -50076,7 +50237,6 @@
           <w:sz w:val="24"/>
           <w:szCs w:val="24"/>
         </w:rPr>
-        <w:lastRenderedPageBreak/>
         <w:t>Cela suppose que vous voulez lancer dans le développement d’applications web sous Windows.</w:t>
       </w:r>
     </w:p>
@@ -50199,7 +50359,7 @@
           <w:szCs w:val="24"/>
         </w:rPr>
       </w:pPr>
-      <w:hyperlink r:id="rId49" w:history="1">
+      <w:hyperlink r:id="rId50" w:history="1">
         <w:r>
           <w:rPr>
             <w:rStyle w:val="Lienhypertexte"/>
@@ -50744,8 +50904,19 @@
           <w:sz w:val="24"/>
           <w:szCs w:val="24"/>
         </w:rPr>
-        <w:t>wampserver3_x86_x64_update3.2.9.exe</w:t>
-      </w:r>
+        <w:t>wampserver3_x86_x64_update3.2.9.</w:t>
+      </w:r>
+      <w:proofErr w:type="spellStart"/>
+      <w:r>
+        <w:rPr>
+          <w:rFonts w:ascii="Courier New" w:hAnsi="Courier New" w:cs="Courier New"/>
+          <w:b/>
+          <w:sz w:val="24"/>
+          <w:szCs w:val="24"/>
+        </w:rPr>
+        <w:t>exe</w:t>
+      </w:r>
+      <w:proofErr w:type="spellEnd"/>
     </w:p>
     <w:p>
       <w:pPr>
@@ -50776,6 +50947,7 @@
           <w:sz w:val="24"/>
           <w:szCs w:val="24"/>
         </w:rPr>
+        <w:lastRenderedPageBreak/>
         <w:t xml:space="preserve">Démarrage </w:t>
       </w:r>
       <w:r>
@@ -50927,7 +51099,6 @@
           <w:sz w:val="24"/>
           <w:szCs w:val="24"/>
         </w:rPr>
-        <w:lastRenderedPageBreak/>
         <w:t>WampServer &gt; Oui</w:t>
       </w:r>
       <w:r>
@@ -50989,7 +51160,7 @@
           <w:szCs w:val="24"/>
         </w:rPr>
       </w:pPr>
-      <w:hyperlink r:id="rId50" w:history="1">
+      <w:hyperlink r:id="rId51" w:history="1">
         <w:r>
           <w:rPr>
             <w:rStyle w:val="Lienhypertexte"/>
@@ -51762,7 +51933,6 @@
           <w:sz w:val="24"/>
           <w:szCs w:val="24"/>
         </w:rPr>
-        <w:lastRenderedPageBreak/>
         <w:t>Configurer la machine virtuelle du tableau de brod de WampServer.</w:t>
       </w:r>
     </w:p>
@@ -53633,7 +53803,6 @@
           <w:sz w:val="24"/>
           <w:szCs w:val="24"/>
         </w:rPr>
-        <w:lastRenderedPageBreak/>
         <w:t>Vérifier la configuration de WampServer.</w:t>
       </w:r>
     </w:p>
@@ -53657,7 +53826,7 @@
           <w:szCs w:val="24"/>
         </w:rPr>
       </w:pPr>
-      <w:hyperlink r:id="rId51" w:history="1">
+      <w:hyperlink r:id="rId52" w:history="1">
         <w:r>
           <w:rPr>
             <w:rStyle w:val="Lienhypertexte"/>
@@ -54059,7 +54228,7 @@
           <w:szCs w:val="24"/>
         </w:rPr>
       </w:pPr>
-      <w:hyperlink r:id="rId52" w:history="1">
+      <w:hyperlink r:id="rId53" w:history="1">
         <w:r>
           <w:rPr>
             <w:rStyle w:val="Lienhypertexte"/>
@@ -54118,7 +54287,7 @@
           <w:szCs w:val="24"/>
         </w:rPr>
       </w:pPr>
-      <w:hyperlink r:id="rId53" w:history="1">
+      <w:hyperlink r:id="rId54" w:history="1">
         <w:r>
           <w:rPr>
             <w:rStyle w:val="Lienhypertexte"/>
@@ -54177,7 +54346,7 @@
           <w:szCs w:val="24"/>
         </w:rPr>
       </w:pPr>
-      <w:hyperlink r:id="rId54" w:history="1">
+      <w:hyperlink r:id="rId55" w:history="1">
         <w:r>
           <w:rPr>
             <w:rStyle w:val="Lienhypertexte"/>
@@ -54450,6 +54619,28 @@
       <w:color w:val="4F81BD" w:themeColor="accent1"/>
       <w:sz w:val="26"/>
       <w:szCs w:val="26"/>
+    </w:rPr>
+  </w:style>
+  <w:style w:type="paragraph" w:styleId="Titre3">
+    <w:name w:val="heading 3"/>
+    <w:basedOn w:val="Normal"/>
+    <w:next w:val="Normal"/>
+    <w:link w:val="Titre3Car"/>
+    <w:uiPriority w:val="9"/>
+    <w:unhideWhenUsed/>
+    <w:qFormat/>
+    <w:rsid w:val="00122C6C"/>
+    <w:pPr>
+      <w:keepNext/>
+      <w:keepLines/>
+      <w:spacing w:before="200" w:after="0"/>
+      <w:outlineLvl w:val="2"/>
+    </w:pPr>
+    <w:rPr>
+      <w:rFonts w:asciiTheme="majorHAnsi" w:eastAsiaTheme="majorEastAsia" w:hAnsiTheme="majorHAnsi" w:cstheme="majorBidi"/>
+      <w:b/>
+      <w:bCs/>
+      <w:color w:val="4F81BD" w:themeColor="accent1"/>
     </w:rPr>
   </w:style>
   <w:style w:type="character" w:default="1" w:styleId="Policepardfaut">
@@ -54779,6 +54970,19 @@
       <w:ind w:left="1760"/>
     </w:pPr>
   </w:style>
+  <w:style w:type="character" w:customStyle="1" w:styleId="Titre3Car">
+    <w:name w:val="Titre 3 Car"/>
+    <w:basedOn w:val="Policepardfaut"/>
+    <w:link w:val="Titre3"/>
+    <w:uiPriority w:val="9"/>
+    <w:rsid w:val="00122C6C"/>
+    <w:rPr>
+      <w:rFonts w:asciiTheme="majorHAnsi" w:eastAsiaTheme="majorEastAsia" w:hAnsiTheme="majorHAnsi" w:cstheme="majorBidi"/>
+      <w:b/>
+      <w:bCs/>
+      <w:color w:val="4F81BD" w:themeColor="accent1"/>
+    </w:rPr>
+  </w:style>
 </w:styles>
 </file>
 

</xml_diff>

<commit_message>
page : gestion de la page par défaut
</commit_message>
<xml_diff>
--- a/guide/guide_developpeur.docx
+++ b/guide/guide_developpeur.docx
@@ -852,7 +852,7 @@
             <w:noProof/>
             <w:webHidden/>
           </w:rPr>
-          <w:t>5</w:t>
+          <w:t>6</w:t>
         </w:r>
         <w:r>
           <w:rPr>
@@ -990,7 +990,7 @@
             <w:noProof/>
             <w:webHidden/>
           </w:rPr>
-          <w:t>6</w:t>
+          <w:t>7</w:t>
         </w:r>
         <w:r>
           <w:rPr>
@@ -1059,7 +1059,7 @@
             <w:noProof/>
             <w:webHidden/>
           </w:rPr>
-          <w:t>6</w:t>
+          <w:t>7</w:t>
         </w:r>
         <w:r>
           <w:rPr>
@@ -1128,7 +1128,7 @@
             <w:noProof/>
             <w:webHidden/>
           </w:rPr>
-          <w:t>7</w:t>
+          <w:t>8</w:t>
         </w:r>
         <w:r>
           <w:rPr>
@@ -1197,7 +1197,7 @@
             <w:noProof/>
             <w:webHidden/>
           </w:rPr>
-          <w:t>7</w:t>
+          <w:t>8</w:t>
         </w:r>
         <w:r>
           <w:rPr>
@@ -1335,7 +1335,7 @@
             <w:noProof/>
             <w:webHidden/>
           </w:rPr>
-          <w:t>8</w:t>
+          <w:t>9</w:t>
         </w:r>
         <w:r>
           <w:rPr>
@@ -1404,7 +1404,7 @@
             <w:noProof/>
             <w:webHidden/>
           </w:rPr>
-          <w:t>8</w:t>
+          <w:t>9</w:t>
         </w:r>
         <w:r>
           <w:rPr>
@@ -1473,7 +1473,7 @@
             <w:noProof/>
             <w:webHidden/>
           </w:rPr>
-          <w:t>8</w:t>
+          <w:t>10</w:t>
         </w:r>
         <w:r>
           <w:rPr>
@@ -1542,7 +1542,7 @@
             <w:noProof/>
             <w:webHidden/>
           </w:rPr>
-          <w:t>9</w:t>
+          <w:t>10</w:t>
         </w:r>
         <w:r>
           <w:rPr>
@@ -1627,7 +1627,7 @@
             <w:noProof/>
             <w:webHidden/>
           </w:rPr>
-          <w:t>9</w:t>
+          <w:t>11</w:t>
         </w:r>
         <w:r>
           <w:rPr>
@@ -1696,7 +1696,7 @@
             <w:noProof/>
             <w:webHidden/>
           </w:rPr>
-          <w:t>10</w:t>
+          <w:t>11</w:t>
         </w:r>
         <w:r>
           <w:rPr>
@@ -1765,7 +1765,7 @@
             <w:noProof/>
             <w:webHidden/>
           </w:rPr>
-          <w:t>10</w:t>
+          <w:t>11</w:t>
         </w:r>
         <w:r>
           <w:rPr>
@@ -1834,7 +1834,7 @@
             <w:noProof/>
             <w:webHidden/>
           </w:rPr>
-          <w:t>10</w:t>
+          <w:t>20</w:t>
         </w:r>
         <w:r>
           <w:rPr>
@@ -1903,7 +1903,7 @@
             <w:noProof/>
             <w:webHidden/>
           </w:rPr>
-          <w:t>10</w:t>
+          <w:t>20</w:t>
         </w:r>
         <w:r>
           <w:rPr>
@@ -1972,7 +1972,7 @@
             <w:noProof/>
             <w:webHidden/>
           </w:rPr>
-          <w:t>10</w:t>
+          <w:t>20</w:t>
         </w:r>
         <w:r>
           <w:rPr>
@@ -2041,7 +2041,7 @@
             <w:noProof/>
             <w:webHidden/>
           </w:rPr>
-          <w:t>11</w:t>
+          <w:t>20</w:t>
         </w:r>
         <w:r>
           <w:rPr>
@@ -2110,7 +2110,7 @@
             <w:noProof/>
             <w:webHidden/>
           </w:rPr>
-          <w:t>11</w:t>
+          <w:t>21</w:t>
         </w:r>
         <w:r>
           <w:rPr>
@@ -2179,7 +2179,7 @@
             <w:noProof/>
             <w:webHidden/>
           </w:rPr>
-          <w:t>11</w:t>
+          <w:t>21</w:t>
         </w:r>
         <w:r>
           <w:rPr>
@@ -2248,7 +2248,7 @@
             <w:noProof/>
             <w:webHidden/>
           </w:rPr>
-          <w:t>12</w:t>
+          <w:t>21</w:t>
         </w:r>
         <w:r>
           <w:rPr>
@@ -2317,7 +2317,7 @@
             <w:noProof/>
             <w:webHidden/>
           </w:rPr>
-          <w:t>12</w:t>
+          <w:t>21</w:t>
         </w:r>
         <w:r>
           <w:rPr>
@@ -2386,7 +2386,7 @@
             <w:noProof/>
             <w:webHidden/>
           </w:rPr>
-          <w:t>12</w:t>
+          <w:t>22</w:t>
         </w:r>
         <w:r>
           <w:rPr>
@@ -2455,7 +2455,7 @@
             <w:noProof/>
             <w:webHidden/>
           </w:rPr>
-          <w:t>12</w:t>
+          <w:t>22</w:t>
         </w:r>
         <w:r>
           <w:rPr>
@@ -2524,7 +2524,7 @@
             <w:noProof/>
             <w:webHidden/>
           </w:rPr>
-          <w:t>13</w:t>
+          <w:t>22</w:t>
         </w:r>
         <w:r>
           <w:rPr>
@@ -2593,7 +2593,7 @@
             <w:noProof/>
             <w:webHidden/>
           </w:rPr>
-          <w:t>13</w:t>
+          <w:t>22</w:t>
         </w:r>
         <w:r>
           <w:rPr>
@@ -2662,7 +2662,7 @@
             <w:noProof/>
             <w:webHidden/>
           </w:rPr>
-          <w:t>13</w:t>
+          <w:t>22</w:t>
         </w:r>
         <w:r>
           <w:rPr>
@@ -2731,7 +2731,7 @@
             <w:noProof/>
             <w:webHidden/>
           </w:rPr>
-          <w:t>13</w:t>
+          <w:t>22</w:t>
         </w:r>
         <w:r>
           <w:rPr>
@@ -2800,7 +2800,7 @@
             <w:noProof/>
             <w:webHidden/>
           </w:rPr>
-          <w:t>13</w:t>
+          <w:t>22</w:t>
         </w:r>
         <w:r>
           <w:rPr>
@@ -2869,7 +2869,7 @@
             <w:noProof/>
             <w:webHidden/>
           </w:rPr>
-          <w:t>13</w:t>
+          <w:t>23</w:t>
         </w:r>
         <w:r>
           <w:rPr>
@@ -2938,7 +2938,7 @@
             <w:noProof/>
             <w:webHidden/>
           </w:rPr>
-          <w:t>13</w:t>
+          <w:t>23</w:t>
         </w:r>
         <w:r>
           <w:rPr>
@@ -3007,7 +3007,7 @@
             <w:noProof/>
             <w:webHidden/>
           </w:rPr>
-          <w:t>14</w:t>
+          <w:t>23</w:t>
         </w:r>
         <w:r>
           <w:rPr>
@@ -3076,7 +3076,7 @@
             <w:noProof/>
             <w:webHidden/>
           </w:rPr>
-          <w:t>14</w:t>
+          <w:t>23</w:t>
         </w:r>
         <w:r>
           <w:rPr>
@@ -3145,7 +3145,7 @@
             <w:noProof/>
             <w:webHidden/>
           </w:rPr>
-          <w:t>14</w:t>
+          <w:t>23</w:t>
         </w:r>
         <w:r>
           <w:rPr>
@@ -3222,7 +3222,7 @@
             <w:noProof/>
             <w:webHidden/>
           </w:rPr>
-          <w:t>14</w:t>
+          <w:t>24</w:t>
         </w:r>
         <w:r>
           <w:rPr>
@@ -3291,7 +3291,7 @@
             <w:noProof/>
             <w:webHidden/>
           </w:rPr>
-          <w:t>16</w:t>
+          <w:t>25</w:t>
         </w:r>
         <w:r>
           <w:rPr>
@@ -3360,7 +3360,7 @@
             <w:noProof/>
             <w:webHidden/>
           </w:rPr>
-          <w:t>16</w:t>
+          <w:t>25</w:t>
         </w:r>
         <w:r>
           <w:rPr>
@@ -3429,7 +3429,7 @@
             <w:noProof/>
             <w:webHidden/>
           </w:rPr>
-          <w:t>16</w:t>
+          <w:t>26</w:t>
         </w:r>
         <w:r>
           <w:rPr>
@@ -3498,7 +3498,7 @@
             <w:noProof/>
             <w:webHidden/>
           </w:rPr>
-          <w:t>16</w:t>
+          <w:t>26</w:t>
         </w:r>
         <w:r>
           <w:rPr>
@@ -3567,7 +3567,7 @@
             <w:noProof/>
             <w:webHidden/>
           </w:rPr>
-          <w:t>16</w:t>
+          <w:t>26</w:t>
         </w:r>
         <w:r>
           <w:rPr>
@@ -3636,7 +3636,7 @@
             <w:noProof/>
             <w:webHidden/>
           </w:rPr>
-          <w:t>17</w:t>
+          <w:t>26</w:t>
         </w:r>
         <w:r>
           <w:rPr>
@@ -3705,7 +3705,7 @@
             <w:noProof/>
             <w:webHidden/>
           </w:rPr>
-          <w:t>17</w:t>
+          <w:t>26</w:t>
         </w:r>
         <w:r>
           <w:rPr>
@@ -3774,7 +3774,7 @@
             <w:noProof/>
             <w:webHidden/>
           </w:rPr>
-          <w:t>17</w:t>
+          <w:t>27</w:t>
         </w:r>
         <w:r>
           <w:rPr>
@@ -3843,7 +3843,7 @@
             <w:noProof/>
             <w:webHidden/>
           </w:rPr>
-          <w:t>17</w:t>
+          <w:t>27</w:t>
         </w:r>
         <w:r>
           <w:rPr>
@@ -3912,7 +3912,7 @@
             <w:noProof/>
             <w:webHidden/>
           </w:rPr>
-          <w:t>17</w:t>
+          <w:t>27</w:t>
         </w:r>
         <w:r>
           <w:rPr>
@@ -3981,7 +3981,7 @@
             <w:noProof/>
             <w:webHidden/>
           </w:rPr>
-          <w:t>18</w:t>
+          <w:t>27</w:t>
         </w:r>
         <w:r>
           <w:rPr>
@@ -4050,7 +4050,7 @@
             <w:noProof/>
             <w:webHidden/>
           </w:rPr>
-          <w:t>18</w:t>
+          <w:t>27</w:t>
         </w:r>
         <w:r>
           <w:rPr>
@@ -4119,7 +4119,7 @@
             <w:noProof/>
             <w:webHidden/>
           </w:rPr>
-          <w:t>18</w:t>
+          <w:t>28</w:t>
         </w:r>
         <w:r>
           <w:rPr>
@@ -4188,7 +4188,7 @@
             <w:noProof/>
             <w:webHidden/>
           </w:rPr>
-          <w:t>18</w:t>
+          <w:t>28</w:t>
         </w:r>
         <w:r>
           <w:rPr>
@@ -4257,7 +4257,7 @@
             <w:noProof/>
             <w:webHidden/>
           </w:rPr>
-          <w:t>19</w:t>
+          <w:t>28</w:t>
         </w:r>
         <w:r>
           <w:rPr>
@@ -4326,7 +4326,7 @@
             <w:noProof/>
             <w:webHidden/>
           </w:rPr>
-          <w:t>19</w:t>
+          <w:t>28</w:t>
         </w:r>
         <w:r>
           <w:rPr>
@@ -4395,7 +4395,7 @@
             <w:noProof/>
             <w:webHidden/>
           </w:rPr>
-          <w:t>19</w:t>
+          <w:t>29</w:t>
         </w:r>
         <w:r>
           <w:rPr>
@@ -4464,7 +4464,7 @@
             <w:noProof/>
             <w:webHidden/>
           </w:rPr>
-          <w:t>20</w:t>
+          <w:t>29</w:t>
         </w:r>
         <w:r>
           <w:rPr>
@@ -4533,7 +4533,7 @@
             <w:noProof/>
             <w:webHidden/>
           </w:rPr>
-          <w:t>20</w:t>
+          <w:t>30</w:t>
         </w:r>
         <w:r>
           <w:rPr>
@@ -4602,7 +4602,7 @@
             <w:noProof/>
             <w:webHidden/>
           </w:rPr>
-          <w:t>21</w:t>
+          <w:t>30</w:t>
         </w:r>
         <w:r>
           <w:rPr>
@@ -4671,7 +4671,7 @@
             <w:noProof/>
             <w:webHidden/>
           </w:rPr>
-          <w:t>21</w:t>
+          <w:t>31</w:t>
         </w:r>
         <w:r>
           <w:rPr>
@@ -4740,7 +4740,7 @@
             <w:noProof/>
             <w:webHidden/>
           </w:rPr>
-          <w:t>21</w:t>
+          <w:t>31</w:t>
         </w:r>
         <w:r>
           <w:rPr>
@@ -4809,7 +4809,7 @@
             <w:noProof/>
             <w:webHidden/>
           </w:rPr>
-          <w:t>21</w:t>
+          <w:t>31</w:t>
         </w:r>
         <w:r>
           <w:rPr>
@@ -4878,7 +4878,7 @@
             <w:noProof/>
             <w:webHidden/>
           </w:rPr>
-          <w:t>22</w:t>
+          <w:t>31</w:t>
         </w:r>
         <w:r>
           <w:rPr>
@@ -4947,7 +4947,7 @@
             <w:noProof/>
             <w:webHidden/>
           </w:rPr>
-          <w:t>22</w:t>
+          <w:t>31</w:t>
         </w:r>
         <w:r>
           <w:rPr>
@@ -5016,7 +5016,7 @@
             <w:noProof/>
             <w:webHidden/>
           </w:rPr>
-          <w:t>23</w:t>
+          <w:t>32</w:t>
         </w:r>
         <w:r>
           <w:rPr>
@@ -5085,7 +5085,7 @@
             <w:noProof/>
             <w:webHidden/>
           </w:rPr>
-          <w:t>24</w:t>
+          <w:t>33</w:t>
         </w:r>
         <w:r>
           <w:rPr>
@@ -5154,7 +5154,7 @@
             <w:noProof/>
             <w:webHidden/>
           </w:rPr>
-          <w:t>24</w:t>
+          <w:t>34</w:t>
         </w:r>
         <w:r>
           <w:rPr>
@@ -5223,7 +5223,7 @@
             <w:noProof/>
             <w:webHidden/>
           </w:rPr>
-          <w:t>24</w:t>
+          <w:t>35</w:t>
         </w:r>
         <w:r>
           <w:rPr>
@@ -5292,7 +5292,7 @@
             <w:noProof/>
             <w:webHidden/>
           </w:rPr>
-          <w:t>25</w:t>
+          <w:t>35</w:t>
         </w:r>
         <w:r>
           <w:rPr>
@@ -5361,7 +5361,7 @@
             <w:noProof/>
             <w:webHidden/>
           </w:rPr>
-          <w:t>25</w:t>
+          <w:t>35</w:t>
         </w:r>
         <w:r>
           <w:rPr>
@@ -5430,7 +5430,7 @@
             <w:noProof/>
             <w:webHidden/>
           </w:rPr>
-          <w:t>25</w:t>
+          <w:t>36</w:t>
         </w:r>
         <w:r>
           <w:rPr>
@@ -5499,7 +5499,7 @@
             <w:noProof/>
             <w:webHidden/>
           </w:rPr>
-          <w:t>25</w:t>
+          <w:t>36</w:t>
         </w:r>
         <w:r>
           <w:rPr>
@@ -5568,7 +5568,7 @@
             <w:noProof/>
             <w:webHidden/>
           </w:rPr>
-          <w:t>26</w:t>
+          <w:t>36</w:t>
         </w:r>
         <w:r>
           <w:rPr>
@@ -5637,7 +5637,7 @@
             <w:noProof/>
             <w:webHidden/>
           </w:rPr>
-          <w:t>26</w:t>
+          <w:t>36</w:t>
         </w:r>
         <w:r>
           <w:rPr>
@@ -5706,7 +5706,7 @@
             <w:noProof/>
             <w:webHidden/>
           </w:rPr>
-          <w:t>26</w:t>
+          <w:t>36</w:t>
         </w:r>
         <w:r>
           <w:rPr>
@@ -5775,7 +5775,7 @@
             <w:noProof/>
             <w:webHidden/>
           </w:rPr>
-          <w:t>26</w:t>
+          <w:t>36</w:t>
         </w:r>
         <w:r>
           <w:rPr>
@@ -5844,7 +5844,7 @@
             <w:noProof/>
             <w:webHidden/>
           </w:rPr>
-          <w:t>26</w:t>
+          <w:t>36</w:t>
         </w:r>
         <w:r>
           <w:rPr>
@@ -5913,7 +5913,7 @@
             <w:noProof/>
             <w:webHidden/>
           </w:rPr>
-          <w:t>26</w:t>
+          <w:t>37</w:t>
         </w:r>
         <w:r>
           <w:rPr>
@@ -5982,7 +5982,7 @@
             <w:noProof/>
             <w:webHidden/>
           </w:rPr>
-          <w:t>26</w:t>
+          <w:t>37</w:t>
         </w:r>
         <w:r>
           <w:rPr>
@@ -6051,7 +6051,7 @@
             <w:noProof/>
             <w:webHidden/>
           </w:rPr>
-          <w:t>27</w:t>
+          <w:t>37</w:t>
         </w:r>
         <w:r>
           <w:rPr>
@@ -6120,7 +6120,7 @@
             <w:noProof/>
             <w:webHidden/>
           </w:rPr>
-          <w:t>27</w:t>
+          <w:t>37</w:t>
         </w:r>
         <w:r>
           <w:rPr>
@@ -6189,7 +6189,7 @@
             <w:noProof/>
             <w:webHidden/>
           </w:rPr>
-          <w:t>27</w:t>
+          <w:t>37</w:t>
         </w:r>
         <w:r>
           <w:rPr>
@@ -6258,7 +6258,7 @@
             <w:noProof/>
             <w:webHidden/>
           </w:rPr>
-          <w:t>27</w:t>
+          <w:t>37</w:t>
         </w:r>
         <w:r>
           <w:rPr>
@@ -6327,7 +6327,7 @@
             <w:noProof/>
             <w:webHidden/>
           </w:rPr>
-          <w:t>27</w:t>
+          <w:t>37</w:t>
         </w:r>
         <w:r>
           <w:rPr>
@@ -6396,7 +6396,7 @@
             <w:noProof/>
             <w:webHidden/>
           </w:rPr>
-          <w:t>28</w:t>
+          <w:t>38</w:t>
         </w:r>
         <w:r>
           <w:rPr>
@@ -6465,7 +6465,7 @@
             <w:noProof/>
             <w:webHidden/>
           </w:rPr>
-          <w:t>28</w:t>
+          <w:t>38</w:t>
         </w:r>
         <w:r>
           <w:rPr>
@@ -6534,7 +6534,7 @@
             <w:noProof/>
             <w:webHidden/>
           </w:rPr>
-          <w:t>28</w:t>
+          <w:t>38</w:t>
         </w:r>
         <w:r>
           <w:rPr>
@@ -6603,7 +6603,7 @@
             <w:noProof/>
             <w:webHidden/>
           </w:rPr>
-          <w:t>28</w:t>
+          <w:t>38</w:t>
         </w:r>
         <w:r>
           <w:rPr>
@@ -6672,7 +6672,7 @@
             <w:noProof/>
             <w:webHidden/>
           </w:rPr>
-          <w:t>29</w:t>
+          <w:t>39</w:t>
         </w:r>
         <w:r>
           <w:rPr>
@@ -6741,7 +6741,7 @@
             <w:noProof/>
             <w:webHidden/>
           </w:rPr>
-          <w:t>29</w:t>
+          <w:t>39</w:t>
         </w:r>
         <w:r>
           <w:rPr>
@@ -6810,7 +6810,7 @@
             <w:noProof/>
             <w:webHidden/>
           </w:rPr>
-          <w:t>30</w:t>
+          <w:t>40</w:t>
         </w:r>
         <w:r>
           <w:rPr>
@@ -6879,7 +6879,7 @@
             <w:noProof/>
             <w:webHidden/>
           </w:rPr>
-          <w:t>30</w:t>
+          <w:t>40</w:t>
         </w:r>
         <w:r>
           <w:rPr>
@@ -6948,7 +6948,7 @@
             <w:noProof/>
             <w:webHidden/>
           </w:rPr>
-          <w:t>30</w:t>
+          <w:t>41</w:t>
         </w:r>
         <w:r>
           <w:rPr>
@@ -7017,7 +7017,7 @@
             <w:noProof/>
             <w:webHidden/>
           </w:rPr>
-          <w:t>30</w:t>
+          <w:t>41</w:t>
         </w:r>
         <w:r>
           <w:rPr>
@@ -7086,7 +7086,7 @@
             <w:noProof/>
             <w:webHidden/>
           </w:rPr>
-          <w:t>31</w:t>
+          <w:t>41</w:t>
         </w:r>
         <w:r>
           <w:rPr>
@@ -7155,7 +7155,7 @@
             <w:noProof/>
             <w:webHidden/>
           </w:rPr>
-          <w:t>31</w:t>
+          <w:t>41</w:t>
         </w:r>
         <w:r>
           <w:rPr>
@@ -7224,7 +7224,7 @@
             <w:noProof/>
             <w:webHidden/>
           </w:rPr>
-          <w:t>31</w:t>
+          <w:t>41</w:t>
         </w:r>
         <w:r>
           <w:rPr>
@@ -7293,7 +7293,7 @@
             <w:noProof/>
             <w:webHidden/>
           </w:rPr>
-          <w:t>32</w:t>
+          <w:t>42</w:t>
         </w:r>
         <w:r>
           <w:rPr>
@@ -7362,7 +7362,7 @@
             <w:noProof/>
             <w:webHidden/>
           </w:rPr>
-          <w:t>32</w:t>
+          <w:t>42</w:t>
         </w:r>
         <w:r>
           <w:rPr>
@@ -7431,7 +7431,7 @@
             <w:noProof/>
             <w:webHidden/>
           </w:rPr>
-          <w:t>32</w:t>
+          <w:t>42</w:t>
         </w:r>
         <w:r>
           <w:rPr>
@@ -7500,7 +7500,7 @@
             <w:noProof/>
             <w:webHidden/>
           </w:rPr>
-          <w:t>32</w:t>
+          <w:t>42</w:t>
         </w:r>
         <w:r>
           <w:rPr>
@@ -7569,7 +7569,7 @@
             <w:noProof/>
             <w:webHidden/>
           </w:rPr>
-          <w:t>33</w:t>
+          <w:t>43</w:t>
         </w:r>
         <w:r>
           <w:rPr>
@@ -7638,7 +7638,7 @@
             <w:noProof/>
             <w:webHidden/>
           </w:rPr>
-          <w:t>33</w:t>
+          <w:t>43</w:t>
         </w:r>
         <w:r>
           <w:rPr>
@@ -7707,7 +7707,7 @@
             <w:noProof/>
             <w:webHidden/>
           </w:rPr>
-          <w:t>33</w:t>
+          <w:t>44</w:t>
         </w:r>
         <w:r>
           <w:rPr>
@@ -7776,7 +7776,7 @@
             <w:noProof/>
             <w:webHidden/>
           </w:rPr>
-          <w:t>35</w:t>
+          <w:t>45</w:t>
         </w:r>
         <w:r>
           <w:rPr>
@@ -7853,7 +7853,7 @@
             <w:noProof/>
             <w:webHidden/>
           </w:rPr>
-          <w:t>35</w:t>
+          <w:t>45</w:t>
         </w:r>
         <w:r>
           <w:rPr>
@@ -7922,7 +7922,7 @@
             <w:noProof/>
             <w:webHidden/>
           </w:rPr>
-          <w:t>36</w:t>
+          <w:t>46</w:t>
         </w:r>
         <w:r>
           <w:rPr>
@@ -7991,7 +7991,7 @@
             <w:noProof/>
             <w:webHidden/>
           </w:rPr>
-          <w:t>36</w:t>
+          <w:t>46</w:t>
         </w:r>
         <w:r>
           <w:rPr>
@@ -8060,7 +8060,7 @@
             <w:noProof/>
             <w:webHidden/>
           </w:rPr>
-          <w:t>36</w:t>
+          <w:t>46</w:t>
         </w:r>
         <w:r>
           <w:rPr>
@@ -43200,15 +43200,67 @@
           <w:sz w:val="24"/>
           <w:szCs w:val="24"/>
         </w:rPr>
-        <w:t>Mise en place d’une liste déroulante personnalisée</w:t>
-      </w:r>
-    </w:p>
-    <w:p>
-      <w:pPr>
-        <w:pStyle w:val="Sansinterligne"/>
-        <w:rPr>
-          <w:rFonts w:ascii="Courier New" w:hAnsi="Courier New" w:cs="Courier New"/>
-          <w:b/>
+        <w:t>Création</w:t>
+      </w:r>
+      <w:r>
+        <w:rPr>
+          <w:rFonts w:ascii="Arial Narrow" w:hAnsi="Arial Narrow"/>
+          <w:color w:val="1F497D" w:themeColor="text2"/>
+          <w:sz w:val="24"/>
+          <w:szCs w:val="24"/>
+        </w:rPr>
+        <w:t xml:space="preserve"> d’une liste déroulante personnalisée</w:t>
+      </w:r>
+    </w:p>
+    <w:p>
+      <w:pPr>
+        <w:pStyle w:val="Sansinterligne"/>
+        <w:rPr>
+          <w:rFonts w:ascii="Courier New" w:hAnsi="Courier New" w:cs="Courier New"/>
+          <w:sz w:val="24"/>
+          <w:szCs w:val="24"/>
+        </w:rPr>
+      </w:pPr>
+    </w:p>
+    <w:p>
+      <w:pPr>
+        <w:pStyle w:val="Sansinterligne"/>
+        <w:rPr>
+          <w:rFonts w:ascii="Courier New" w:hAnsi="Courier New" w:cs="Courier New"/>
+          <w:sz w:val="24"/>
+          <w:szCs w:val="24"/>
+        </w:rPr>
+      </w:pPr>
+      <w:r>
+        <w:rPr>
+          <w:rFonts w:ascii="Courier New" w:hAnsi="Courier New" w:cs="Courier New"/>
+          <w:sz w:val="24"/>
+          <w:szCs w:val="24"/>
+        </w:rPr>
+        <w:t>Cel</w:t>
+      </w:r>
+      <w:r>
+        <w:rPr>
+          <w:rFonts w:ascii="Courier New" w:hAnsi="Courier New" w:cs="Courier New"/>
+          <w:sz w:val="24"/>
+          <w:szCs w:val="24"/>
+        </w:rPr>
+        <w:t xml:space="preserve">a suppose </w:t>
+      </w:r>
+      <w:r>
+        <w:rPr>
+          <w:rFonts w:ascii="Courier New" w:hAnsi="Courier New" w:cs="Courier New"/>
+          <w:sz w:val="24"/>
+          <w:szCs w:val="24"/>
+        </w:rPr>
+        <w:t>que voulez avoir une ComboBox avec votre propre touche personnelle.</w:t>
+      </w:r>
+    </w:p>
+    <w:p>
+      <w:pPr>
+        <w:pStyle w:val="Sansinterligne"/>
+        <w:rPr>
+          <w:rFonts w:ascii="Courier New" w:hAnsi="Courier New" w:cs="Courier New"/>
           <w:sz w:val="24"/>
           <w:szCs w:val="24"/>
         </w:rPr>
@@ -43315,7 +43367,6 @@
           <w:szCs w:val="24"/>
         </w:rPr>
       </w:pPr>
-      <w:bookmarkStart w:id="65" w:name="_Toc125294850"/>
       <w:r>
         <w:rPr>
           <w:rFonts w:ascii="Arial Narrow" w:hAnsi="Arial Narrow"/>
@@ -43323,176 +43374,402 @@
           <w:sz w:val="24"/>
           <w:szCs w:val="24"/>
         </w:rPr>
-        <w:t>Encodage de données en base64</w:t>
-      </w:r>
-      <w:bookmarkEnd w:id="65"/>
-    </w:p>
-    <w:p>
-      <w:pPr>
-        <w:pStyle w:val="Sansinterligne"/>
-        <w:rPr>
-          <w:rFonts w:ascii="Courier New" w:hAnsi="Courier New" w:cs="Courier New"/>
-          <w:b/>
-          <w:sz w:val="24"/>
-          <w:szCs w:val="24"/>
-        </w:rPr>
-      </w:pPr>
-    </w:p>
-    <w:p>
-      <w:pPr>
-        <w:pStyle w:val="Sansinterligne"/>
-        <w:rPr>
-          <w:rFonts w:ascii="Courier New" w:hAnsi="Courier New" w:cs="Courier New"/>
-          <w:sz w:val="24"/>
-          <w:szCs w:val="24"/>
-        </w:rPr>
-      </w:pPr>
-      <w:r>
-        <w:rPr>
-          <w:rFonts w:ascii="Courier New" w:hAnsi="Courier New" w:cs="Courier New"/>
-          <w:sz w:val="24"/>
-          <w:szCs w:val="24"/>
-        </w:rPr>
-        <w:t xml:space="preserve">Cela suppose que voulez transmettre des données </w:t>
-      </w:r>
-      <w:r>
-        <w:rPr>
-          <w:rFonts w:ascii="Courier New" w:hAnsi="Courier New" w:cs="Courier New"/>
-          <w:sz w:val="24"/>
-          <w:szCs w:val="24"/>
-        </w:rPr>
-        <w:t xml:space="preserve">sur le réseau sans </w:t>
-      </w:r>
-      <w:r>
-        <w:rPr>
-          <w:rFonts w:ascii="Courier New" w:hAnsi="Courier New" w:cs="Courier New"/>
-          <w:sz w:val="24"/>
-          <w:szCs w:val="24"/>
-        </w:rPr>
-        <w:t>vous soucier</w:t>
-      </w:r>
-      <w:r>
-        <w:rPr>
-          <w:rFonts w:ascii="Courier New" w:hAnsi="Courier New" w:cs="Courier New"/>
-          <w:sz w:val="24"/>
-          <w:szCs w:val="24"/>
-        </w:rPr>
-        <w:t xml:space="preserve"> des problème</w:t>
-      </w:r>
-      <w:r>
-        <w:rPr>
-          <w:rFonts w:ascii="Courier New" w:hAnsi="Courier New" w:cs="Courier New"/>
-          <w:sz w:val="24"/>
-          <w:szCs w:val="24"/>
-        </w:rPr>
-        <w:t>s</w:t>
-      </w:r>
-      <w:r>
-        <w:rPr>
-          <w:rFonts w:ascii="Courier New" w:hAnsi="Courier New" w:cs="Courier New"/>
-          <w:sz w:val="24"/>
-          <w:szCs w:val="24"/>
-        </w:rPr>
-        <w:t xml:space="preserve"> de conversion. Vous avez besoin d’encoder les données en base64 avant de les transmettre.</w:t>
-      </w:r>
-    </w:p>
-    <w:p>
-      <w:pPr>
-        <w:pStyle w:val="Sansinterligne"/>
-        <w:rPr>
-          <w:rFonts w:ascii="Courier New" w:hAnsi="Courier New" w:cs="Courier New"/>
-          <w:b/>
-          <w:sz w:val="24"/>
-          <w:szCs w:val="24"/>
-        </w:rPr>
-      </w:pPr>
-    </w:p>
-    <w:p>
-      <w:pPr>
-        <w:pStyle w:val="Sansinterligne"/>
-        <w:rPr>
-          <w:rFonts w:ascii="Courier New" w:hAnsi="Courier New" w:cs="Courier New"/>
-          <w:sz w:val="24"/>
-          <w:szCs w:val="24"/>
-        </w:rPr>
-      </w:pPr>
-      <w:r>
-        <w:rPr>
-          <w:rFonts w:ascii="Courier New" w:hAnsi="Courier New" w:cs="Courier New"/>
-          <w:sz w:val="24"/>
-          <w:szCs w:val="24"/>
-        </w:rPr>
-        <w:t>Appeler la méthode d’encodage en base64.</w:t>
-      </w:r>
-    </w:p>
-    <w:p>
-      <w:pPr>
-        <w:pStyle w:val="Sansinterligne"/>
-        <w:rPr>
-          <w:rFonts w:ascii="Courier New" w:hAnsi="Courier New" w:cs="Courier New"/>
-          <w:sz w:val="24"/>
-          <w:szCs w:val="24"/>
-        </w:rPr>
-      </w:pPr>
-    </w:p>
-    <w:p>
-      <w:pPr>
-        <w:pStyle w:val="Sansinterligne"/>
-        <w:rPr>
-          <w:rFonts w:ascii="Courier New" w:hAnsi="Courier New" w:cs="Courier New"/>
-          <w:b/>
-          <w:noProof/>
-          <w:sz w:val="24"/>
-          <w:szCs w:val="24"/>
-        </w:rPr>
-      </w:pPr>
+        <w:t>Arrêt de la propagation par défaut</w:t>
+      </w:r>
+    </w:p>
+    <w:p>
+      <w:pPr>
+        <w:pStyle w:val="Sansinterligne"/>
+        <w:rPr>
+          <w:rFonts w:ascii="Courier New" w:hAnsi="Courier New" w:cs="Courier New"/>
+          <w:sz w:val="24"/>
+          <w:szCs w:val="24"/>
+        </w:rPr>
+      </w:pPr>
+    </w:p>
+    <w:p>
+      <w:pPr>
+        <w:pStyle w:val="Sansinterligne"/>
+        <w:rPr>
+          <w:rFonts w:ascii="Courier New" w:hAnsi="Courier New" w:cs="Courier New"/>
+          <w:sz w:val="24"/>
+          <w:szCs w:val="24"/>
+        </w:rPr>
+      </w:pPr>
+      <w:r>
+        <w:rPr>
+          <w:rFonts w:ascii="Courier New" w:hAnsi="Courier New" w:cs="Courier New"/>
+          <w:sz w:val="24"/>
+          <w:szCs w:val="24"/>
+        </w:rPr>
+        <w:t>Cela suppose que vous avez sélectionné un texte dans un contenteditable et que vous constatez que vous perdez la sélection après avoir cliqué sur un bouton</w:t>
+      </w:r>
+      <w:r>
+        <w:rPr>
+          <w:rFonts w:ascii="Courier New" w:hAnsi="Courier New" w:cs="Courier New"/>
+          <w:sz w:val="24"/>
+          <w:szCs w:val="24"/>
+        </w:rPr>
+        <w:t>.</w:t>
+      </w:r>
+    </w:p>
+    <w:p>
+      <w:pPr>
+        <w:pStyle w:val="Sansinterligne"/>
+        <w:rPr>
+          <w:rFonts w:ascii="Courier New" w:hAnsi="Courier New" w:cs="Courier New"/>
+          <w:sz w:val="24"/>
+          <w:szCs w:val="24"/>
+        </w:rPr>
+      </w:pPr>
+    </w:p>
+    <w:p>
+      <w:pPr>
+        <w:pStyle w:val="Sansinterligne"/>
+        <w:rPr>
+          <w:rFonts w:ascii="Courier New" w:hAnsi="Courier New" w:cs="Courier New"/>
+          <w:color w:val="000000" w:themeColor="text1"/>
+          <w:sz w:val="24"/>
+          <w:szCs w:val="24"/>
+        </w:rPr>
+      </w:pPr>
+      <w:r>
+        <w:rPr>
+          <w:rFonts w:ascii="Courier New" w:hAnsi="Courier New" w:cs="Courier New"/>
+          <w:sz w:val="24"/>
+          <w:szCs w:val="24"/>
+        </w:rPr>
+        <w:t>En effet, ce qui se passe, c’</w:t>
+      </w:r>
+      <w:r>
+        <w:rPr>
+          <w:rFonts w:ascii="Courier New" w:hAnsi="Courier New" w:cs="Courier New"/>
+          <w:sz w:val="24"/>
+          <w:szCs w:val="24"/>
+        </w:rPr>
+        <w:t xml:space="preserve">est que l’évènement </w:t>
+      </w:r>
+      <w:r>
+        <w:rPr>
+          <w:rFonts w:ascii="Courier New" w:hAnsi="Courier New" w:cs="Courier New"/>
+          <w:color w:val="00B050"/>
+          <w:sz w:val="24"/>
+          <w:szCs w:val="24"/>
+        </w:rPr>
+        <w:t>clic</w:t>
+      </w:r>
+      <w:r>
+        <w:rPr>
+          <w:rFonts w:ascii="Courier New" w:hAnsi="Courier New" w:cs="Courier New"/>
+          <w:color w:val="00B050"/>
+          <w:sz w:val="24"/>
+          <w:szCs w:val="24"/>
+        </w:rPr>
+        <w:t>k</w:t>
+      </w:r>
+      <w:r>
+        <w:rPr>
+          <w:rFonts w:ascii="Courier New" w:hAnsi="Courier New" w:cs="Courier New"/>
+          <w:sz w:val="24"/>
+          <w:szCs w:val="24"/>
+        </w:rPr>
+        <w:t xml:space="preserve"> sur </w:t>
+      </w:r>
+      <w:r>
+        <w:rPr>
+          <w:rFonts w:ascii="Courier New" w:hAnsi="Courier New" w:cs="Courier New"/>
+          <w:sz w:val="24"/>
+          <w:szCs w:val="24"/>
+        </w:rPr>
+        <w:t xml:space="preserve">le </w:t>
+      </w:r>
+      <w:r>
+        <w:rPr>
+          <w:rFonts w:ascii="Courier New" w:hAnsi="Courier New" w:cs="Courier New"/>
+          <w:sz w:val="24"/>
+          <w:szCs w:val="24"/>
+        </w:rPr>
+        <w:t>bouton</w:t>
+      </w:r>
+      <w:r>
+        <w:rPr>
+          <w:rFonts w:ascii="Courier New" w:hAnsi="Courier New" w:cs="Courier New"/>
+          <w:sz w:val="24"/>
+          <w:szCs w:val="24"/>
+        </w:rPr>
+        <w:t>, avant de se</w:t>
+      </w:r>
+      <w:r>
+        <w:rPr>
+          <w:rFonts w:ascii="Courier New" w:hAnsi="Courier New" w:cs="Courier New"/>
+          <w:sz w:val="24"/>
+          <w:szCs w:val="24"/>
+        </w:rPr>
+        <w:t xml:space="preserve"> déclenche</w:t>
+      </w:r>
+      <w:r>
+        <w:rPr>
+          <w:rFonts w:ascii="Courier New" w:hAnsi="Courier New" w:cs="Courier New"/>
+          <w:sz w:val="24"/>
+          <w:szCs w:val="24"/>
+        </w:rPr>
+        <w:t>, appelle</w:t>
+      </w:r>
+      <w:r>
+        <w:rPr>
+          <w:rFonts w:ascii="Courier New" w:hAnsi="Courier New" w:cs="Courier New"/>
+          <w:sz w:val="24"/>
+          <w:szCs w:val="24"/>
+        </w:rPr>
+        <w:t xml:space="preserve"> d’abord l’évènement </w:t>
+      </w:r>
+      <w:r>
+        <w:rPr>
+          <w:rFonts w:ascii="Courier New" w:hAnsi="Courier New" w:cs="Courier New"/>
+          <w:color w:val="00B050"/>
+          <w:sz w:val="24"/>
+          <w:szCs w:val="24"/>
+        </w:rPr>
+        <w:t>mousedown</w:t>
+      </w:r>
+      <w:r>
+        <w:rPr>
+          <w:rFonts w:ascii="Courier New" w:hAnsi="Courier New" w:cs="Courier New"/>
+          <w:color w:val="000000" w:themeColor="text1"/>
+          <w:sz w:val="24"/>
+          <w:szCs w:val="24"/>
+        </w:rPr>
+        <w:t xml:space="preserve"> qui par défaut </w:t>
+      </w:r>
+      <w:r>
+        <w:rPr>
+          <w:rFonts w:ascii="Courier New" w:hAnsi="Courier New" w:cs="Courier New"/>
+          <w:color w:val="000000" w:themeColor="text1"/>
+          <w:sz w:val="24"/>
+          <w:szCs w:val="24"/>
+        </w:rPr>
+        <w:t xml:space="preserve">appelle </w:t>
+      </w:r>
+      <w:r>
+        <w:rPr>
+          <w:rFonts w:ascii="Courier New" w:hAnsi="Courier New" w:cs="Courier New"/>
+          <w:color w:val="000000" w:themeColor="text1"/>
+          <w:sz w:val="24"/>
+          <w:szCs w:val="24"/>
+        </w:rPr>
+        <w:t>à son tour</w:t>
+      </w:r>
+      <w:r>
+        <w:rPr>
+          <w:rFonts w:ascii="Courier New" w:hAnsi="Courier New" w:cs="Courier New"/>
+          <w:color w:val="000000" w:themeColor="text1"/>
+          <w:sz w:val="24"/>
+          <w:szCs w:val="24"/>
+        </w:rPr>
+        <w:t xml:space="preserve"> l’évènement </w:t>
+      </w:r>
+      <w:r>
+        <w:rPr>
+          <w:rFonts w:ascii="Courier New" w:hAnsi="Courier New" w:cs="Courier New"/>
+          <w:color w:val="00B050"/>
+          <w:sz w:val="24"/>
+          <w:szCs w:val="24"/>
+        </w:rPr>
+        <w:t>selectionchange</w:t>
+      </w:r>
+      <w:r>
+        <w:rPr>
+          <w:rFonts w:ascii="Courier New" w:hAnsi="Courier New" w:cs="Courier New"/>
+          <w:color w:val="000000" w:themeColor="text1"/>
+          <w:sz w:val="24"/>
+          <w:szCs w:val="24"/>
+        </w:rPr>
+        <w:t xml:space="preserve">. En stoppant la propagation par défaut au niveau de l’évènement mousedown, on peut empêcher le déclenchement de l’évènement </w:t>
+      </w:r>
+      <w:r>
+        <w:rPr>
+          <w:rFonts w:ascii="Courier New" w:hAnsi="Courier New" w:cs="Courier New"/>
+          <w:color w:val="00B050"/>
+          <w:sz w:val="24"/>
+          <w:szCs w:val="24"/>
+        </w:rPr>
+        <w:t>selectionchange</w:t>
+      </w:r>
+      <w:r>
+        <w:rPr>
+          <w:rFonts w:ascii="Courier New" w:hAnsi="Courier New" w:cs="Courier New"/>
+          <w:color w:val="000000" w:themeColor="text1"/>
+          <w:sz w:val="24"/>
+          <w:szCs w:val="24"/>
+        </w:rPr>
+        <w:t>. Ce qui aura pour effet de conserver notre sélection, après le clic sur le bouton.</w:t>
+      </w:r>
+    </w:p>
+    <w:p>
+      <w:pPr>
+        <w:pStyle w:val="Sansinterligne"/>
+        <w:rPr>
+          <w:rFonts w:ascii="Courier New" w:hAnsi="Courier New" w:cs="Courier New"/>
+          <w:sz w:val="24"/>
+          <w:szCs w:val="24"/>
+        </w:rPr>
+      </w:pPr>
+    </w:p>
+    <w:p>
+      <w:pPr>
+        <w:pStyle w:val="Sansinterligne"/>
+        <w:rPr>
+          <w:rFonts w:ascii="Courier New" w:hAnsi="Courier New" w:cs="Courier New"/>
+          <w:b/>
+          <w:noProof/>
+          <w:sz w:val="24"/>
+          <w:szCs w:val="24"/>
+          <w:highlight w:val="white"/>
+        </w:rPr>
+      </w:pPr>
+      <w:r>
+        <w:rPr>
+          <w:rFonts w:ascii="Courier New" w:hAnsi="Courier New" w:cs="Courier New"/>
+          <w:b/>
+          <w:noProof/>
+          <w:sz w:val="24"/>
+          <w:szCs w:val="24"/>
+          <w:highlight w:val="white"/>
+        </w:rPr>
+        <w:t>lDropDownLine</w:t>
+      </w:r>
       <w:r>
         <w:rPr>
           <w:rFonts w:ascii="Courier New" w:hAnsi="Courier New" w:cs="Courier New"/>
           <w:b/>
           <w:bCs/>
           <w:noProof/>
+          <w:color w:val="000080"/>
+          <w:sz w:val="24"/>
+          <w:szCs w:val="24"/>
+          <w:highlight w:val="white"/>
+        </w:rPr>
+        <w:t>.</w:t>
+      </w:r>
+      <w:r>
+        <w:rPr>
+          <w:rFonts w:ascii="Courier New" w:hAnsi="Courier New" w:cs="Courier New"/>
+          <w:b/>
+          <w:noProof/>
+          <w:sz w:val="24"/>
+          <w:szCs w:val="24"/>
+          <w:highlight w:val="white"/>
+        </w:rPr>
+        <w:t>addEventListener</w:t>
+      </w:r>
+      <w:r>
+        <w:rPr>
+          <w:rFonts w:ascii="Courier New" w:hAnsi="Courier New" w:cs="Courier New"/>
+          <w:b/>
+          <w:bCs/>
+          <w:noProof/>
+          <w:color w:val="000080"/>
+          <w:sz w:val="24"/>
+          <w:szCs w:val="24"/>
+          <w:highlight w:val="white"/>
+        </w:rPr>
+        <w:t>(</w:t>
+      </w:r>
+      <w:r>
+        <w:rPr>
+          <w:rFonts w:ascii="Courier New" w:hAnsi="Courier New" w:cs="Courier New"/>
+          <w:b/>
+          <w:noProof/>
+          <w:color w:val="808080"/>
+          <w:sz w:val="24"/>
+          <w:szCs w:val="24"/>
+          <w:highlight w:val="white"/>
+        </w:rPr>
+        <w:t>"click"</w:t>
+      </w:r>
+      <w:r>
+        <w:rPr>
+          <w:rFonts w:ascii="Courier New" w:hAnsi="Courier New" w:cs="Courier New"/>
+          <w:b/>
+          <w:bCs/>
+          <w:noProof/>
+          <w:color w:val="000080"/>
+          <w:sz w:val="24"/>
+          <w:szCs w:val="24"/>
+          <w:highlight w:val="white"/>
+        </w:rPr>
+        <w:t>,</w:t>
+      </w:r>
+      <w:r>
+        <w:rPr>
+          <w:rFonts w:ascii="Courier New" w:hAnsi="Courier New" w:cs="Courier New"/>
+          <w:b/>
+          <w:noProof/>
+          <w:sz w:val="24"/>
+          <w:szCs w:val="24"/>
+          <w:highlight w:val="white"/>
+        </w:rPr>
+        <w:t xml:space="preserve"> </w:t>
+      </w:r>
+      <w:r>
+        <w:rPr>
+          <w:rFonts w:ascii="Courier New" w:hAnsi="Courier New" w:cs="Courier New"/>
+          <w:b/>
+          <w:bCs/>
+          <w:noProof/>
           <w:color w:val="0000FF"/>
           <w:sz w:val="24"/>
           <w:szCs w:val="24"/>
           <w:highlight w:val="white"/>
         </w:rPr>
-        <w:t>var</w:t>
-      </w:r>
-      <w:r>
-        <w:rPr>
-          <w:rFonts w:ascii="Courier New" w:hAnsi="Courier New" w:cs="Courier New"/>
-          <w:b/>
-          <w:noProof/>
-          <w:color w:val="000000"/>
+        <w:t>function</w:t>
+      </w:r>
+      <w:r>
+        <w:rPr>
+          <w:rFonts w:ascii="Courier New" w:hAnsi="Courier New" w:cs="Courier New"/>
+          <w:b/>
+          <w:bCs/>
+          <w:noProof/>
+          <w:color w:val="000080"/>
           <w:sz w:val="24"/>
           <w:szCs w:val="24"/>
           <w:highlight w:val="white"/>
         </w:rPr>
-        <w:t xml:space="preserve"> l</w:t>
-      </w:r>
-      <w:r>
-        <w:rPr>
-          <w:rFonts w:ascii="Courier New" w:hAnsi="Courier New" w:cs="Courier New"/>
-          <w:b/>
-          <w:noProof/>
-          <w:color w:val="000000"/>
+        <w:t>(</w:t>
+      </w:r>
+      <w:r>
+        <w:rPr>
+          <w:rFonts w:ascii="Courier New" w:hAnsi="Courier New" w:cs="Courier New"/>
+          <w:b/>
+          <w:noProof/>
           <w:sz w:val="24"/>
           <w:szCs w:val="24"/>
           <w:highlight w:val="white"/>
         </w:rPr>
-        <w:t>Base64</w:t>
-      </w:r>
-      <w:r>
-        <w:rPr>
-          <w:rFonts w:ascii="Courier New" w:hAnsi="Courier New" w:cs="Courier New"/>
-          <w:b/>
-          <w:noProof/>
-          <w:color w:val="000000"/>
+        <w:t>e</w:t>
+      </w:r>
+      <w:r>
+        <w:rPr>
+          <w:rFonts w:ascii="Courier New" w:hAnsi="Courier New" w:cs="Courier New"/>
+          <w:b/>
+          <w:bCs/>
+          <w:noProof/>
+          <w:color w:val="000080"/>
           <w:sz w:val="24"/>
           <w:szCs w:val="24"/>
           <w:highlight w:val="white"/>
         </w:rPr>
+        <w:t>)</w:t>
+      </w:r>
+      <w:r>
+        <w:rPr>
+          <w:rFonts w:ascii="Courier New" w:hAnsi="Courier New" w:cs="Courier New"/>
+          <w:b/>
+          <w:noProof/>
+          <w:sz w:val="24"/>
+          <w:szCs w:val="24"/>
+          <w:highlight w:val="white"/>
+        </w:rPr>
         <w:t xml:space="preserve"> </w:t>
       </w:r>
       <w:r>
@@ -43506,39 +43783,325 @@
           <w:szCs w:val="24"/>
           <w:highlight w:val="white"/>
         </w:rPr>
-        <w:t>=</w:t>
-      </w:r>
-      <w:r>
-        <w:rPr>
-          <w:rFonts w:ascii="Courier New" w:hAnsi="Courier New" w:cs="Courier New"/>
-          <w:b/>
-          <w:noProof/>
-          <w:color w:val="000000"/>
+        <w:t>{</w:t>
+      </w:r>
+    </w:p>
+    <w:p>
+      <w:pPr>
+        <w:pStyle w:val="Sansinterligne"/>
+        <w:rPr>
+          <w:rFonts w:ascii="Courier New" w:hAnsi="Courier New" w:cs="Courier New"/>
+          <w:b/>
+          <w:noProof/>
           <w:sz w:val="24"/>
           <w:szCs w:val="24"/>
           <w:highlight w:val="white"/>
         </w:rPr>
+      </w:pPr>
+      <w:r>
+        <w:rPr>
+          <w:rFonts w:ascii="Courier New" w:hAnsi="Courier New" w:cs="Courier New"/>
+          <w:b/>
+          <w:noProof/>
+          <w:sz w:val="24"/>
+          <w:szCs w:val="24"/>
+          <w:highlight w:val="white"/>
+        </w:rPr>
+        <w:t xml:space="preserve">    </w:t>
+      </w:r>
+      <w:r>
+        <w:rPr>
+          <w:rFonts w:ascii="Courier New" w:hAnsi="Courier New" w:cs="Courier New"/>
+          <w:b/>
+          <w:bCs/>
+          <w:noProof/>
+          <w:color w:val="0000FF"/>
+          <w:sz w:val="24"/>
+          <w:szCs w:val="24"/>
+          <w:highlight w:val="white"/>
+        </w:rPr>
+        <w:t>this</w:t>
+      </w:r>
+      <w:r>
+        <w:rPr>
+          <w:rFonts w:ascii="Courier New" w:hAnsi="Courier New" w:cs="Courier New"/>
+          <w:b/>
+          <w:bCs/>
+          <w:noProof/>
+          <w:color w:val="000080"/>
+          <w:sz w:val="24"/>
+          <w:szCs w:val="24"/>
+          <w:highlight w:val="white"/>
+        </w:rPr>
+        <w:t>.</w:t>
+      </w:r>
+      <w:r>
+        <w:rPr>
+          <w:rFonts w:ascii="Courier New" w:hAnsi="Courier New" w:cs="Courier New"/>
+          <w:b/>
+          <w:noProof/>
+          <w:sz w:val="24"/>
+          <w:szCs w:val="24"/>
+          <w:highlight w:val="white"/>
+        </w:rPr>
+        <w:t>parentNode</w:t>
+      </w:r>
+      <w:r>
+        <w:rPr>
+          <w:rFonts w:ascii="Courier New" w:hAnsi="Courier New" w:cs="Courier New"/>
+          <w:b/>
+          <w:bCs/>
+          <w:noProof/>
+          <w:color w:val="000080"/>
+          <w:sz w:val="24"/>
+          <w:szCs w:val="24"/>
+          <w:highlight w:val="white"/>
+        </w:rPr>
+        <w:t>.</w:t>
+      </w:r>
+      <w:r>
+        <w:rPr>
+          <w:rFonts w:ascii="Courier New" w:hAnsi="Courier New" w:cs="Courier New"/>
+          <w:b/>
+          <w:noProof/>
+          <w:sz w:val="24"/>
+          <w:szCs w:val="24"/>
+          <w:highlight w:val="white"/>
+        </w:rPr>
+        <w:t>classList</w:t>
+      </w:r>
+      <w:r>
+        <w:rPr>
+          <w:rFonts w:ascii="Courier New" w:hAnsi="Courier New" w:cs="Courier New"/>
+          <w:b/>
+          <w:bCs/>
+          <w:noProof/>
+          <w:color w:val="000080"/>
+          <w:sz w:val="24"/>
+          <w:szCs w:val="24"/>
+          <w:highlight w:val="white"/>
+        </w:rPr>
+        <w:t>.</w:t>
+      </w:r>
+      <w:r>
+        <w:rPr>
+          <w:rFonts w:ascii="Courier New" w:hAnsi="Courier New" w:cs="Courier New"/>
+          <w:b/>
+          <w:noProof/>
+          <w:sz w:val="24"/>
+          <w:szCs w:val="24"/>
+          <w:highlight w:val="white"/>
+        </w:rPr>
+        <w:t>toggle</w:t>
+      </w:r>
+      <w:r>
+        <w:rPr>
+          <w:rFonts w:ascii="Courier New" w:hAnsi="Courier New" w:cs="Courier New"/>
+          <w:b/>
+          <w:bCs/>
+          <w:noProof/>
+          <w:color w:val="000080"/>
+          <w:sz w:val="24"/>
+          <w:szCs w:val="24"/>
+          <w:highlight w:val="white"/>
+        </w:rPr>
+        <w:t>(</w:t>
+      </w:r>
+      <w:r>
+        <w:rPr>
+          <w:rFonts w:ascii="Courier New" w:hAnsi="Courier New" w:cs="Courier New"/>
+          <w:b/>
+          <w:noProof/>
+          <w:color w:val="808080"/>
+          <w:sz w:val="24"/>
+          <w:szCs w:val="24"/>
+          <w:highlight w:val="white"/>
+        </w:rPr>
+        <w:t>"DropDownShow"</w:t>
+      </w:r>
+      <w:r>
+        <w:rPr>
+          <w:rFonts w:ascii="Courier New" w:hAnsi="Courier New" w:cs="Courier New"/>
+          <w:b/>
+          <w:bCs/>
+          <w:noProof/>
+          <w:color w:val="000080"/>
+          <w:sz w:val="24"/>
+          <w:szCs w:val="24"/>
+          <w:highlight w:val="white"/>
+        </w:rPr>
+        <w:t>);</w:t>
+      </w:r>
+    </w:p>
+    <w:p>
+      <w:pPr>
+        <w:pStyle w:val="Sansinterligne"/>
+        <w:rPr>
+          <w:rFonts w:ascii="Courier New" w:hAnsi="Courier New" w:cs="Courier New"/>
+          <w:b/>
+          <w:noProof/>
+          <w:sz w:val="24"/>
+          <w:szCs w:val="24"/>
+          <w:highlight w:val="white"/>
+        </w:rPr>
+      </w:pPr>
+      <w:r>
+        <w:rPr>
+          <w:rFonts w:ascii="Courier New" w:hAnsi="Courier New" w:cs="Courier New"/>
+          <w:b/>
+          <w:bCs/>
+          <w:noProof/>
+          <w:color w:val="000080"/>
+          <w:sz w:val="24"/>
+          <w:szCs w:val="24"/>
+          <w:highlight w:val="white"/>
+        </w:rPr>
+        <w:t>});</w:t>
+      </w:r>
+    </w:p>
+    <w:p>
+      <w:pPr>
+        <w:pStyle w:val="Sansinterligne"/>
+        <w:rPr>
+          <w:rFonts w:ascii="Courier New" w:hAnsi="Courier New" w:cs="Courier New"/>
+          <w:b/>
+          <w:noProof/>
+          <w:sz w:val="24"/>
+          <w:szCs w:val="24"/>
+          <w:highlight w:val="white"/>
+        </w:rPr>
+      </w:pPr>
+      <w:r>
+        <w:rPr>
+          <w:rFonts w:ascii="Courier New" w:hAnsi="Courier New" w:cs="Courier New"/>
+          <w:b/>
+          <w:noProof/>
+          <w:sz w:val="24"/>
+          <w:szCs w:val="24"/>
+          <w:highlight w:val="white"/>
+        </w:rPr>
+        <w:t>lDropDownLine</w:t>
+      </w:r>
+      <w:r>
+        <w:rPr>
+          <w:rFonts w:ascii="Courier New" w:hAnsi="Courier New" w:cs="Courier New"/>
+          <w:b/>
+          <w:bCs/>
+          <w:noProof/>
+          <w:color w:val="000080"/>
+          <w:sz w:val="24"/>
+          <w:szCs w:val="24"/>
+          <w:highlight w:val="white"/>
+        </w:rPr>
+        <w:t>.</w:t>
+      </w:r>
+      <w:r>
+        <w:rPr>
+          <w:rFonts w:ascii="Courier New" w:hAnsi="Courier New" w:cs="Courier New"/>
+          <w:b/>
+          <w:noProof/>
+          <w:sz w:val="24"/>
+          <w:szCs w:val="24"/>
+          <w:highlight w:val="white"/>
+        </w:rPr>
+        <w:t>addEventListener</w:t>
+      </w:r>
+      <w:r>
+        <w:rPr>
+          <w:rFonts w:ascii="Courier New" w:hAnsi="Courier New" w:cs="Courier New"/>
+          <w:b/>
+          <w:bCs/>
+          <w:noProof/>
+          <w:color w:val="000080"/>
+          <w:sz w:val="24"/>
+          <w:szCs w:val="24"/>
+          <w:highlight w:val="white"/>
+        </w:rPr>
+        <w:t>(</w:t>
+      </w:r>
+      <w:r>
+        <w:rPr>
+          <w:rFonts w:ascii="Courier New" w:hAnsi="Courier New" w:cs="Courier New"/>
+          <w:b/>
+          <w:noProof/>
+          <w:color w:val="808080"/>
+          <w:sz w:val="24"/>
+          <w:szCs w:val="24"/>
+          <w:highlight w:val="white"/>
+        </w:rPr>
+        <w:t>"mousedown"</w:t>
+      </w:r>
+      <w:r>
+        <w:rPr>
+          <w:rFonts w:ascii="Courier New" w:hAnsi="Courier New" w:cs="Courier New"/>
+          <w:b/>
+          <w:bCs/>
+          <w:noProof/>
+          <w:color w:val="000080"/>
+          <w:sz w:val="24"/>
+          <w:szCs w:val="24"/>
+          <w:highlight w:val="white"/>
+        </w:rPr>
+        <w:t>,</w:t>
+      </w:r>
+      <w:r>
+        <w:rPr>
+          <w:rFonts w:ascii="Courier New" w:hAnsi="Courier New" w:cs="Courier New"/>
+          <w:b/>
+          <w:noProof/>
+          <w:sz w:val="24"/>
+          <w:szCs w:val="24"/>
+          <w:highlight w:val="white"/>
+        </w:rPr>
         <w:t xml:space="preserve"> </w:t>
       </w:r>
       <w:r>
         <w:rPr>
           <w:rFonts w:ascii="Courier New" w:hAnsi="Courier New" w:cs="Courier New"/>
           <w:b/>
-          <w:noProof/>
-          <w:color w:val="000000"/>
-          <w:sz w:val="24"/>
-          <w:szCs w:val="24"/>
-        </w:rPr>
-        <w:t>btoa(lData</w:t>
-      </w:r>
-      <w:r>
-        <w:rPr>
-          <w:rFonts w:ascii="Courier New" w:hAnsi="Courier New" w:cs="Courier New"/>
-          <w:b/>
-          <w:noProof/>
-          <w:color w:val="000000"/>
-          <w:sz w:val="24"/>
-          <w:szCs w:val="24"/>
+          <w:bCs/>
+          <w:noProof/>
+          <w:color w:val="0000FF"/>
+          <w:sz w:val="24"/>
+          <w:szCs w:val="24"/>
+          <w:highlight w:val="white"/>
+        </w:rPr>
+        <w:t>function</w:t>
+      </w:r>
+      <w:r>
+        <w:rPr>
+          <w:rFonts w:ascii="Courier New" w:hAnsi="Courier New" w:cs="Courier New"/>
+          <w:b/>
+          <w:bCs/>
+          <w:noProof/>
+          <w:color w:val="000080"/>
+          <w:sz w:val="24"/>
+          <w:szCs w:val="24"/>
+          <w:highlight w:val="white"/>
+        </w:rPr>
+        <w:t>(</w:t>
+      </w:r>
+      <w:r>
+        <w:rPr>
+          <w:rFonts w:ascii="Courier New" w:hAnsi="Courier New" w:cs="Courier New"/>
+          <w:b/>
+          <w:noProof/>
+          <w:sz w:val="24"/>
+          <w:szCs w:val="24"/>
+          <w:highlight w:val="white"/>
+        </w:rPr>
+        <w:t>e</w:t>
+      </w:r>
+      <w:r>
+        <w:rPr>
+          <w:rFonts w:ascii="Courier New" w:hAnsi="Courier New" w:cs="Courier New"/>
+          <w:b/>
+          <w:bCs/>
+          <w:noProof/>
+          <w:color w:val="000080"/>
+          <w:sz w:val="24"/>
+          <w:szCs w:val="24"/>
+          <w:highlight w:val="white"/>
         </w:rPr>
         <w:t>)</w:t>
       </w:r>
@@ -43546,6 +44109,17 @@
         <w:rPr>
           <w:rFonts w:ascii="Courier New" w:hAnsi="Courier New" w:cs="Courier New"/>
           <w:b/>
+          <w:noProof/>
+          <w:sz w:val="24"/>
+          <w:szCs w:val="24"/>
+          <w:highlight w:val="white"/>
+        </w:rPr>
+        <w:t xml:space="preserve"> </w:t>
+      </w:r>
+      <w:r>
+        <w:rPr>
+          <w:rFonts w:ascii="Courier New" w:hAnsi="Courier New" w:cs="Courier New"/>
+          <w:b/>
           <w:bCs/>
           <w:noProof/>
           <w:color w:val="000080"/>
@@ -43553,7 +44127,94 @@
           <w:szCs w:val="24"/>
           <w:highlight w:val="white"/>
         </w:rPr>
-        <w:t>;</w:t>
+        <w:t>{</w:t>
+      </w:r>
+    </w:p>
+    <w:p>
+      <w:pPr>
+        <w:pStyle w:val="Sansinterligne"/>
+        <w:rPr>
+          <w:rFonts w:ascii="Courier New" w:hAnsi="Courier New" w:cs="Courier New"/>
+          <w:b/>
+          <w:noProof/>
+          <w:sz w:val="24"/>
+          <w:szCs w:val="24"/>
+          <w:highlight w:val="white"/>
+        </w:rPr>
+      </w:pPr>
+      <w:r>
+        <w:rPr>
+          <w:rFonts w:ascii="Courier New" w:hAnsi="Courier New" w:cs="Courier New"/>
+          <w:b/>
+          <w:noProof/>
+          <w:sz w:val="24"/>
+          <w:szCs w:val="24"/>
+          <w:highlight w:val="white"/>
+        </w:rPr>
+        <w:t xml:space="preserve">    e</w:t>
+      </w:r>
+      <w:r>
+        <w:rPr>
+          <w:rFonts w:ascii="Courier New" w:hAnsi="Courier New" w:cs="Courier New"/>
+          <w:b/>
+          <w:bCs/>
+          <w:noProof/>
+          <w:color w:val="000080"/>
+          <w:sz w:val="24"/>
+          <w:szCs w:val="24"/>
+          <w:highlight w:val="white"/>
+        </w:rPr>
+        <w:t>.</w:t>
+      </w:r>
+      <w:r>
+        <w:rPr>
+          <w:rFonts w:ascii="Courier New" w:hAnsi="Courier New" w:cs="Courier New"/>
+          <w:b/>
+          <w:noProof/>
+          <w:sz w:val="24"/>
+          <w:szCs w:val="24"/>
+          <w:highlight w:val="white"/>
+        </w:rPr>
+        <w:t>preventDefault</w:t>
+      </w:r>
+      <w:r>
+        <w:rPr>
+          <w:rFonts w:ascii="Courier New" w:hAnsi="Courier New" w:cs="Courier New"/>
+          <w:b/>
+          <w:bCs/>
+          <w:noProof/>
+          <w:color w:val="000080"/>
+          <w:sz w:val="24"/>
+          <w:szCs w:val="24"/>
+          <w:highlight w:val="white"/>
+        </w:rPr>
+        <w:t>();</w:t>
+      </w:r>
+    </w:p>
+    <w:p>
+      <w:pPr>
+        <w:pStyle w:val="Sansinterligne"/>
+        <w:rPr>
+          <w:rFonts w:ascii="Courier New" w:hAnsi="Courier New" w:cs="Courier New"/>
+          <w:b/>
+          <w:noProof/>
+          <w:sz w:val="24"/>
+          <w:szCs w:val="24"/>
+          <w:highlight w:val="white"/>
+        </w:rPr>
+      </w:pPr>
+      <w:r>
+        <w:rPr>
+          <w:rFonts w:ascii="Courier New" w:hAnsi="Courier New" w:cs="Courier New"/>
+          <w:b/>
+          <w:bCs/>
+          <w:noProof/>
+          <w:color w:val="000080"/>
+          <w:sz w:val="24"/>
+          <w:szCs w:val="24"/>
+          <w:highlight w:val="white"/>
+        </w:rPr>
+        <w:t>});</w:t>
       </w:r>
     </w:p>
     <w:p>
@@ -43577,7 +44238,7 @@
           <w:szCs w:val="24"/>
         </w:rPr>
       </w:pPr>
-      <w:bookmarkStart w:id="66" w:name="_Toc125294851"/>
+      <w:bookmarkStart w:id="65" w:name="_Toc125294850"/>
       <w:r>
         <w:rPr>
           <w:rFonts w:ascii="Arial Narrow" w:hAnsi="Arial Narrow"/>
@@ -43585,17 +44246,226 @@
           <w:sz w:val="24"/>
           <w:szCs w:val="24"/>
         </w:rPr>
-        <w:t xml:space="preserve">Décodage de données </w:t>
-      </w:r>
-      <w:r>
+        <w:t>Encodage de données en base64</w:t>
+      </w:r>
+      <w:bookmarkEnd w:id="65"/>
+    </w:p>
+    <w:p>
+      <w:pPr>
+        <w:pStyle w:val="Sansinterligne"/>
+        <w:rPr>
+          <w:rFonts w:ascii="Courier New" w:hAnsi="Courier New" w:cs="Courier New"/>
+          <w:b/>
+          <w:sz w:val="24"/>
+          <w:szCs w:val="24"/>
+        </w:rPr>
+      </w:pPr>
+    </w:p>
+    <w:p>
+      <w:pPr>
+        <w:pStyle w:val="Sansinterligne"/>
+        <w:rPr>
+          <w:rFonts w:ascii="Courier New" w:hAnsi="Courier New" w:cs="Courier New"/>
+          <w:sz w:val="24"/>
+          <w:szCs w:val="24"/>
+        </w:rPr>
+      </w:pPr>
+      <w:r>
+        <w:rPr>
+          <w:rFonts w:ascii="Courier New" w:hAnsi="Courier New" w:cs="Courier New"/>
+          <w:sz w:val="24"/>
+          <w:szCs w:val="24"/>
+        </w:rPr>
+        <w:t xml:space="preserve">Cela suppose que voulez transmettre des données </w:t>
+      </w:r>
+      <w:r>
+        <w:rPr>
+          <w:rFonts w:ascii="Courier New" w:hAnsi="Courier New" w:cs="Courier New"/>
+          <w:sz w:val="24"/>
+          <w:szCs w:val="24"/>
+        </w:rPr>
+        <w:t xml:space="preserve">sur le réseau sans </w:t>
+      </w:r>
+      <w:r>
+        <w:rPr>
+          <w:rFonts w:ascii="Courier New" w:hAnsi="Courier New" w:cs="Courier New"/>
+          <w:sz w:val="24"/>
+          <w:szCs w:val="24"/>
+        </w:rPr>
+        <w:t>vous soucier</w:t>
+      </w:r>
+      <w:r>
+        <w:rPr>
+          <w:rFonts w:ascii="Courier New" w:hAnsi="Courier New" w:cs="Courier New"/>
+          <w:sz w:val="24"/>
+          <w:szCs w:val="24"/>
+        </w:rPr>
+        <w:t xml:space="preserve"> des problème</w:t>
+      </w:r>
+      <w:r>
+        <w:rPr>
+          <w:rFonts w:ascii="Courier New" w:hAnsi="Courier New" w:cs="Courier New"/>
+          <w:sz w:val="24"/>
+          <w:szCs w:val="24"/>
+        </w:rPr>
+        <w:t>s</w:t>
+      </w:r>
+      <w:r>
+        <w:rPr>
+          <w:rFonts w:ascii="Courier New" w:hAnsi="Courier New" w:cs="Courier New"/>
+          <w:sz w:val="24"/>
+          <w:szCs w:val="24"/>
+        </w:rPr>
+        <w:t xml:space="preserve"> de conversion. Vous avez besoin d’encoder les données en base64 avant de les transmettre.</w:t>
+      </w:r>
+    </w:p>
+    <w:p>
+      <w:pPr>
+        <w:pStyle w:val="Sansinterligne"/>
+        <w:rPr>
+          <w:rFonts w:ascii="Courier New" w:hAnsi="Courier New" w:cs="Courier New"/>
+          <w:b/>
+          <w:sz w:val="24"/>
+          <w:szCs w:val="24"/>
+        </w:rPr>
+      </w:pPr>
+    </w:p>
+    <w:p>
+      <w:pPr>
+        <w:pStyle w:val="Sansinterligne"/>
+        <w:rPr>
+          <w:rFonts w:ascii="Courier New" w:hAnsi="Courier New" w:cs="Courier New"/>
+          <w:sz w:val="24"/>
+          <w:szCs w:val="24"/>
+        </w:rPr>
+      </w:pPr>
+      <w:r>
+        <w:rPr>
+          <w:rFonts w:ascii="Courier New" w:hAnsi="Courier New" w:cs="Courier New"/>
+          <w:sz w:val="24"/>
+          <w:szCs w:val="24"/>
+        </w:rPr>
+        <w:t>Appeler la méthode d’encodage en base64.</w:t>
+      </w:r>
+    </w:p>
+    <w:p>
+      <w:pPr>
+        <w:pStyle w:val="Sansinterligne"/>
+        <w:rPr>
+          <w:rFonts w:ascii="Courier New" w:hAnsi="Courier New" w:cs="Courier New"/>
+          <w:sz w:val="24"/>
+          <w:szCs w:val="24"/>
+        </w:rPr>
+      </w:pPr>
+    </w:p>
+    <w:p>
+      <w:pPr>
+        <w:pStyle w:val="Sansinterligne"/>
+        <w:rPr>
+          <w:rFonts w:ascii="Courier New" w:hAnsi="Courier New" w:cs="Courier New"/>
+          <w:b/>
+          <w:noProof/>
+          <w:sz w:val="24"/>
+          <w:szCs w:val="24"/>
+        </w:rPr>
+      </w:pPr>
+      <w:r>
+        <w:rPr>
+          <w:rFonts w:ascii="Courier New" w:hAnsi="Courier New" w:cs="Courier New"/>
+          <w:b/>
+          <w:bCs/>
+          <w:noProof/>
+          <w:color w:val="0000FF"/>
+          <w:sz w:val="24"/>
+          <w:szCs w:val="24"/>
+          <w:highlight w:val="white"/>
+        </w:rPr>
+        <w:t>var</w:t>
+      </w:r>
+      <w:r>
+        <w:rPr>
+          <w:rFonts w:ascii="Courier New" w:hAnsi="Courier New" w:cs="Courier New"/>
+          <w:b/>
+          <w:noProof/>
+          <w:color w:val="000000"/>
+          <w:sz w:val="24"/>
+          <w:szCs w:val="24"/>
+          <w:highlight w:val="white"/>
+        </w:rPr>
+        <w:t xml:space="preserve"> lBase64 </w:t>
+      </w:r>
+      <w:r>
+        <w:rPr>
+          <w:rFonts w:ascii="Courier New" w:hAnsi="Courier New" w:cs="Courier New"/>
+          <w:b/>
+          <w:bCs/>
+          <w:noProof/>
+          <w:color w:val="000080"/>
+          <w:sz w:val="24"/>
+          <w:szCs w:val="24"/>
+          <w:highlight w:val="white"/>
+        </w:rPr>
+        <w:t>=</w:t>
+      </w:r>
+      <w:r>
+        <w:rPr>
+          <w:rFonts w:ascii="Courier New" w:hAnsi="Courier New" w:cs="Courier New"/>
+          <w:b/>
+          <w:noProof/>
+          <w:color w:val="000000"/>
+          <w:sz w:val="24"/>
+          <w:szCs w:val="24"/>
+          <w:highlight w:val="white"/>
+        </w:rPr>
+        <w:t xml:space="preserve"> </w:t>
+      </w:r>
+      <w:r>
+        <w:rPr>
+          <w:rFonts w:ascii="Courier New" w:hAnsi="Courier New" w:cs="Courier New"/>
+          <w:b/>
+          <w:noProof/>
+          <w:color w:val="000000"/>
+          <w:sz w:val="24"/>
+          <w:szCs w:val="24"/>
+        </w:rPr>
+        <w:t>btoa(lData)</w:t>
+      </w:r>
+      <w:r>
+        <w:rPr>
+          <w:rFonts w:ascii="Courier New" w:hAnsi="Courier New" w:cs="Courier New"/>
+          <w:b/>
+          <w:bCs/>
+          <w:noProof/>
+          <w:color w:val="000080"/>
+          <w:sz w:val="24"/>
+          <w:szCs w:val="24"/>
+          <w:highlight w:val="white"/>
+        </w:rPr>
+        <w:t>;</w:t>
+      </w:r>
+    </w:p>
+    <w:p>
+      <w:pPr>
+        <w:pStyle w:val="Sansinterligne"/>
+        <w:rPr>
+          <w:rFonts w:ascii="Courier New" w:hAnsi="Courier New" w:cs="Courier New"/>
+          <w:sz w:val="24"/>
+          <w:szCs w:val="24"/>
+        </w:rPr>
+      </w:pPr>
+    </w:p>
+    <w:p>
+      <w:pPr>
+        <w:pStyle w:val="Titre2"/>
+        <w:shd w:val="clear" w:color="auto" w:fill="A6A6A6" w:themeFill="background1" w:themeFillShade="A6"/>
         <w:rPr>
           <w:rFonts w:ascii="Arial Narrow" w:hAnsi="Arial Narrow"/>
           <w:color w:val="1F497D" w:themeColor="text2"/>
           <w:sz w:val="24"/>
           <w:szCs w:val="24"/>
         </w:rPr>
-        <w:t>en</w:t>
-      </w:r>
+      </w:pPr>
+      <w:bookmarkStart w:id="66" w:name="_Toc125294851"/>
       <w:r>
         <w:rPr>
           <w:rFonts w:ascii="Arial Narrow" w:hAnsi="Arial Narrow"/>
@@ -43603,6 +44473,24 @@
           <w:sz w:val="24"/>
           <w:szCs w:val="24"/>
         </w:rPr>
+        <w:t xml:space="preserve">Décodage de données </w:t>
+      </w:r>
+      <w:r>
+        <w:rPr>
+          <w:rFonts w:ascii="Arial Narrow" w:hAnsi="Arial Narrow"/>
+          <w:color w:val="1F497D" w:themeColor="text2"/>
+          <w:sz w:val="24"/>
+          <w:szCs w:val="24"/>
+        </w:rPr>
+        <w:t>en</w:t>
+      </w:r>
+      <w:r>
+        <w:rPr>
+          <w:rFonts w:ascii="Arial Narrow" w:hAnsi="Arial Narrow"/>
+          <w:color w:val="1F497D" w:themeColor="text2"/>
+          <w:sz w:val="24"/>
+          <w:szCs w:val="24"/>
+        </w:rPr>
         <w:t xml:space="preserve"> base64</w:t>
       </w:r>
       <w:bookmarkEnd w:id="66"/>
@@ -43804,7 +44692,6 @@
           <w:sz w:val="24"/>
           <w:szCs w:val="24"/>
         </w:rPr>
-        <w:lastRenderedPageBreak/>
         <w:t>Résolution du problème d’erreur de syntaxe jeton non valide ou inattendu</w:t>
       </w:r>
       <w:bookmarkEnd w:id="67"/>
@@ -44539,6 +45426,7 @@
           <w:sz w:val="24"/>
           <w:szCs w:val="24"/>
         </w:rPr>
+        <w:lastRenderedPageBreak/>
         <w:t>JsonC</w:t>
       </w:r>
       <w:bookmarkEnd w:id="68"/>
@@ -44913,7 +45801,6 @@
           <w:sz w:val="24"/>
           <w:szCs w:val="24"/>
         </w:rPr>
-        <w:lastRenderedPageBreak/>
         <w:t>Compilation avec JsonC sous Ubuntu</w:t>
       </w:r>
       <w:bookmarkEnd w:id="71"/>
@@ -45292,6 +46179,7 @@
           <w:sz w:val="24"/>
           <w:szCs w:val="24"/>
         </w:rPr>
+        <w:lastRenderedPageBreak/>
         <w:t>LibXML2</w:t>
       </w:r>
       <w:bookmarkEnd w:id="75"/>
@@ -46762,6 +47650,7 @@
           <w:sz w:val="24"/>
           <w:szCs w:val="24"/>
         </w:rPr>
+        <w:lastRenderedPageBreak/>
         <w:t xml:space="preserve">Domains &gt; </w:t>
       </w:r>
       <w:r>
@@ -47638,6 +48527,7 @@
           <w:sz w:val="24"/>
           <w:szCs w:val="24"/>
         </w:rPr>
+        <w:lastRenderedPageBreak/>
         <w:t>DEPOT_LOCAL</w:t>
       </w:r>
       <w:r>
@@ -48540,6 +49430,7 @@
           <w:sz w:val="24"/>
           <w:szCs w:val="24"/>
         </w:rPr>
+        <w:lastRenderedPageBreak/>
         <w:t>Ubuntu</w:t>
       </w:r>
       <w:bookmarkEnd w:id="90"/>
@@ -49608,6 +50499,7 @@
           <w:sz w:val="24"/>
           <w:szCs w:val="24"/>
         </w:rPr>
+        <w:lastRenderedPageBreak/>
         <w:t>Cela suppose que vous voulez</w:t>
       </w:r>
       <w:r>
@@ -50051,7 +50943,6 @@
           <w:sz w:val="24"/>
           <w:szCs w:val="24"/>
         </w:rPr>
-        <w:lastRenderedPageBreak/>
         <w:t>Accéder au</w:t>
       </w:r>
       <w:r>
@@ -50518,6 +51409,7 @@
           <w:sz w:val="24"/>
           <w:szCs w:val="24"/>
         </w:rPr>
+        <w:lastRenderedPageBreak/>
         <w:t>cocher -&gt; je comprends et j accepte les termes du contrat de licence</w:t>
       </w:r>
     </w:p>
@@ -50947,7 +51839,6 @@
           <w:sz w:val="24"/>
           <w:szCs w:val="24"/>
         </w:rPr>
-        <w:lastRenderedPageBreak/>
         <w:t xml:space="preserve">Démarrage </w:t>
       </w:r>
       <w:r>
@@ -51433,6 +52324,7 @@
           <w:sz w:val="24"/>
           <w:szCs w:val="24"/>
         </w:rPr>
+        <w:lastRenderedPageBreak/>
         <w:t xml:space="preserve">Configuration </w:t>
       </w:r>
       <w:r>
@@ -52548,6 +53440,7 @@
           <w:szCs w:val="24"/>
           <w:highlight w:val="white"/>
         </w:rPr>
+        <w:lastRenderedPageBreak/>
         <w:t xml:space="preserve">    ServerName </w:t>
       </w:r>
       <w:r>
@@ -54061,6 +54954,7 @@
           <w:sz w:val="24"/>
           <w:szCs w:val="24"/>
         </w:rPr>
+        <w:lastRenderedPageBreak/>
         <w:t xml:space="preserve">Personnaliser &gt; </w:t>
       </w:r>
       <w:r>

</xml_diff>